<commit_message>
Aggiornamento dei file greatest hits e user test definitivo
</commit_message>
<xml_diff>
--- a/doc/Liste Greatest Hits.docx
+++ b/doc/Liste Greatest Hits.docx
@@ -36,6 +36,7 @@
           <w:szCs w:val="32"/>
         </w:rPr>
       </w:r>
+      <w:r/>
     </w:p>
     <w:p>
       <w:pPr>
@@ -84,10 +85,11 @@
           <w:szCs w:val="24"/>
         </w:rPr>
       </w:r>
+      <w:r/>
     </w:p>
     <w:p>
       <w:pPr>
-        <w:pStyle w:val="602"/>
+        <w:pStyle w:val="836"/>
         <w:numPr>
           <w:ilvl w:val="0"/>
           <w:numId w:val="2"/>
@@ -116,7 +118,7 @@
     </w:p>
     <w:p>
       <w:pPr>
-        <w:pStyle w:val="602"/>
+        <w:pStyle w:val="836"/>
         <w:numPr>
           <w:ilvl w:val="0"/>
           <w:numId w:val="3"/>
@@ -159,7 +161,7 @@
     </w:p>
     <w:p>
       <w:pPr>
-        <w:pStyle w:val="602"/>
+        <w:pStyle w:val="836"/>
         <w:numPr>
           <w:ilvl w:val="1"/>
           <w:numId w:val="4"/>
@@ -186,7 +188,7 @@
     </w:p>
     <w:p>
       <w:pPr>
-        <w:pStyle w:val="602"/>
+        <w:pStyle w:val="836"/>
         <w:numPr>
           <w:ilvl w:val="1"/>
           <w:numId w:val="4"/>
@@ -213,7 +215,7 @@
     </w:p>
     <w:p>
       <w:pPr>
-        <w:pStyle w:val="602"/>
+        <w:pStyle w:val="836"/>
         <w:numPr>
           <w:ilvl w:val="1"/>
           <w:numId w:val="4"/>
@@ -240,7 +242,7 @@
     </w:p>
     <w:p>
       <w:pPr>
-        <w:pStyle w:val="602"/>
+        <w:pStyle w:val="836"/>
         <w:numPr>
           <w:ilvl w:val="1"/>
           <w:numId w:val="4"/>
@@ -267,7 +269,7 @@
     </w:p>
     <w:p>
       <w:pPr>
-        <w:pStyle w:val="602"/>
+        <w:pStyle w:val="836"/>
         <w:numPr>
           <w:ilvl w:val="1"/>
           <w:numId w:val="4"/>
@@ -297,7 +299,7 @@
     </w:p>
     <w:p>
       <w:pPr>
-        <w:pStyle w:val="602"/>
+        <w:pStyle w:val="836"/>
         <w:numPr>
           <w:ilvl w:val="0"/>
           <w:numId w:val="5"/>
@@ -325,7 +327,7 @@
     </w:p>
     <w:p>
       <w:pPr>
-        <w:pStyle w:val="602"/>
+        <w:pStyle w:val="836"/>
         <w:numPr>
           <w:ilvl w:val="0"/>
           <w:numId w:val="5"/>
@@ -352,64 +354,6 @@
         </w:rPr>
       </w:r>
       <w:r/>
-      <w:r>
-        <w:rPr>
-          <w:rFonts w:ascii="Cantarell" w:hAnsi="Cantarell" w:cs="Cantarell"/>
-          <w:b w:val="0"/>
-          <w:bCs w:val="0"/>
-          <w:color w:val="auto"/>
-          <w:sz w:val="24"/>
-          <w:szCs w:val="24"/>
-          <w:highlight w:val="none"/>
-        </w:rPr>
-      </w:r>
-      <w:r>
-        <w:rPr>
-          <w:rFonts w:ascii="Cantarell" w:hAnsi="Cantarell" w:cs="Cantarell"/>
-          <w:b w:val="0"/>
-          <w:bCs w:val="0"/>
-          <w:color w:val="auto"/>
-          <w:sz w:val="24"/>
-          <w:szCs w:val="24"/>
-          <w:highlight w:val="none"/>
-        </w:rPr>
-      </w:r>
-      <w:r>
-        <w:rPr>
-          <w:rFonts w:ascii="Cantarell" w:hAnsi="Cantarell" w:cs="Cantarell"/>
-          <w:sz w:val="24"/>
-          <w:szCs w:val="24"/>
-        </w:rPr>
-      </w:r>
-      <w:r>
-        <w:rPr>
-          <w:rFonts w:ascii="Cantarell" w:hAnsi="Cantarell" w:cs="Cantarell"/>
-          <w:b w:val="0"/>
-          <w:bCs w:val="0"/>
-          <w:color w:val="auto"/>
-          <w:sz w:val="24"/>
-          <w:szCs w:val="24"/>
-          <w:highlight w:val="none"/>
-        </w:rPr>
-      </w:r>
-      <w:r>
-        <w:rPr>
-          <w:rFonts w:ascii="Cantarell" w:hAnsi="Cantarell" w:cs="Cantarell"/>
-          <w:b w:val="0"/>
-          <w:bCs w:val="0"/>
-          <w:color w:val="auto"/>
-          <w:sz w:val="24"/>
-          <w:szCs w:val="24"/>
-          <w:highlight w:val="none"/>
-        </w:rPr>
-      </w:r>
-      <w:r>
-        <w:rPr>
-          <w:rFonts w:ascii="Cantarell" w:hAnsi="Cantarell" w:cs="Cantarell"/>
-          <w:sz w:val="24"/>
-          <w:szCs w:val="24"/>
-        </w:rPr>
-      </w:r>
     </w:p>
     <w:p>
       <w:pPr>
@@ -438,6 +382,7 @@
           <w:highlight w:val="none"/>
         </w:rPr>
       </w:r>
+      <w:r/>
     </w:p>
     <w:p>
       <w:pPr>
@@ -482,7 +427,7 @@
     </w:p>
     <w:p>
       <w:pPr>
-        <w:pStyle w:val="602"/>
+        <w:pStyle w:val="836"/>
         <w:numPr>
           <w:ilvl w:val="0"/>
           <w:numId w:val="9"/>
@@ -517,7 +462,7 @@
     </w:p>
     <w:p>
       <w:pPr>
-        <w:pStyle w:val="602"/>
+        <w:pStyle w:val="836"/>
         <w:numPr>
           <w:ilvl w:val="0"/>
           <w:numId w:val="9"/>
@@ -574,7 +519,6 @@
         </w:rPr>
         <w:t xml:space="preserve">.</w:t>
       </w:r>
-      <w:r/>
       <w:r>
         <w:rPr>
           <w:rFonts w:ascii="Cantarell" w:hAnsi="Cantarell" w:cs="Cantarell"/>
@@ -583,18 +527,11 @@
           <w:highlight w:val="none"/>
         </w:rPr>
       </w:r>
-      <w:r>
-        <w:rPr>
-          <w:rFonts w:ascii="Cantarell" w:hAnsi="Cantarell" w:cs="Cantarell"/>
-          <w:sz w:val="24"/>
-          <w:szCs w:val="24"/>
-          <w:highlight w:val="none"/>
-        </w:rPr>
-      </w:r>
+      <w:r/>
     </w:p>
     <w:p>
       <w:pPr>
-        <w:pStyle w:val="602"/>
+        <w:pStyle w:val="836"/>
         <w:numPr>
           <w:ilvl w:val="0"/>
           <w:numId w:val="9"/>
@@ -628,6 +565,7 @@
           <w:highlight w:val="none"/>
         </w:rPr>
       </w:r>
+      <w:r/>
     </w:p>
     <w:p>
       <w:pPr>
@@ -666,6 +604,7 @@
           <w:highlight w:val="none"/>
         </w:rPr>
       </w:r>
+      <w:r/>
     </w:p>
     <w:p>
       <w:pPr>
@@ -706,10 +645,11 @@
           <w:highlight w:val="none"/>
         </w:rPr>
       </w:r>
+      <w:r/>
     </w:p>
     <w:p>
       <w:pPr>
-        <w:pStyle w:val="602"/>
+        <w:pStyle w:val="836"/>
         <w:numPr>
           <w:ilvl w:val="0"/>
           <w:numId w:val="11"/>
@@ -740,10 +680,11 @@
           <w:highlight w:val="none"/>
         </w:rPr>
       </w:r>
+      <w:r/>
     </w:p>
     <w:p>
       <w:pPr>
-        <w:pStyle w:val="602"/>
+        <w:pStyle w:val="836"/>
         <w:numPr>
           <w:ilvl w:val="0"/>
           <w:numId w:val="11"/>
@@ -774,10 +715,11 @@
           <w:highlight w:val="none"/>
         </w:rPr>
       </w:r>
+      <w:r/>
     </w:p>
     <w:p>
       <w:pPr>
-        <w:pStyle w:val="602"/>
+        <w:pStyle w:val="836"/>
         <w:numPr>
           <w:ilvl w:val="0"/>
           <w:numId w:val="11"/>
@@ -808,10 +750,11 @@
           <w:highlight w:val="none"/>
         </w:rPr>
       </w:r>
+      <w:r/>
     </w:p>
     <w:p>
       <w:pPr>
-        <w:pStyle w:val="602"/>
+        <w:pStyle w:val="836"/>
         <w:numPr>
           <w:ilvl w:val="0"/>
           <w:numId w:val="11"/>
@@ -842,10 +785,11 @@
           <w:highlight w:val="none"/>
         </w:rPr>
       </w:r>
+      <w:r/>
     </w:p>
     <w:p>
       <w:pPr>
-        <w:pStyle w:val="602"/>
+        <w:pStyle w:val="836"/>
         <w:numPr>
           <w:ilvl w:val="0"/>
           <w:numId w:val="11"/>
@@ -885,6 +829,7 @@
           <w:highlight w:val="none"/>
         </w:rPr>
       </w:r>
+      <w:r/>
     </w:p>
     <w:p>
       <w:pPr>
@@ -923,6 +868,7 @@
           <w:highlight w:val="none"/>
         </w:rPr>
       </w:r>
+      <w:r/>
     </w:p>
     <w:p>
       <w:pPr>
@@ -961,6 +907,7 @@
           <w:highlight w:val="none"/>
         </w:rPr>
       </w:r>
+      <w:r/>
     </w:p>
     <w:p>
       <w:pPr>
@@ -1001,6 +948,150 @@
           <w:highlight w:val="none"/>
         </w:rPr>
       </w:r>
+      <w:r/>
+    </w:p>
+    <w:p>
+      <w:pPr>
+        <w:pStyle w:val="836"/>
+        <w:numPr>
+          <w:ilvl w:val="0"/>
+          <w:numId w:val="13"/>
+        </w:numPr>
+        <w:jc w:val="both"/>
+        <w:spacing w:after="200" w:line="276" w:lineRule="auto"/>
+        <w:rPr>
+          <w:rFonts w:ascii="Cantarell" w:hAnsi="Cantarell" w:eastAsia="Calibri" w:cs="Cantarell"/>
+          <w:b w:val="0"/>
+          <w:bCs w:val="0"/>
+          <w:color w:val="auto"/>
+          <w:sz w:val="24"/>
+          <w:szCs w:val="24"/>
+          <w:highlight w:val="none"/>
+        </w:rPr>
+      </w:pPr>
+      <w:r>
+        <w:rPr>
+          <w:rFonts w:ascii="Cantarell" w:hAnsi="Cantarell" w:eastAsia="Calibri" w:cs="Cantarell"/>
+          <w:b w:val="0"/>
+          <w:bCs w:val="0"/>
+          <w:color w:val="auto"/>
+          <w:sz w:val="24"/>
+          <w:szCs w:val="24"/>
+          <w:highlight w:val="none"/>
+        </w:rPr>
+        <w:t xml:space="preserve">Tutorial iniziale per fornire una panoramica generale dell’applicazione e delle sue funzioni   (SCELTA)</w:t>
+      </w:r>
+      <w:r>
+        <w:rPr>
+          <w:rFonts w:ascii="Cantarell" w:hAnsi="Cantarell" w:eastAsia="Calibri" w:cs="Cantarell"/>
+          <w:b w:val="0"/>
+          <w:bCs w:val="0"/>
+          <w:color w:val="auto"/>
+          <w:sz w:val="24"/>
+          <w:szCs w:val="24"/>
+          <w:highlight w:val="none"/>
+        </w:rPr>
+      </w:r>
+    </w:p>
+    <w:p>
+      <w:pPr>
+        <w:pStyle w:val="836"/>
+        <w:numPr>
+          <w:ilvl w:val="0"/>
+          <w:numId w:val="13"/>
+        </w:numPr>
+        <w:jc w:val="both"/>
+        <w:spacing w:after="200" w:line="276" w:lineRule="auto"/>
+        <w:rPr>
+          <w:rFonts w:ascii="Cantarell" w:hAnsi="Cantarell" w:eastAsia="Calibri" w:cs="Cantarell"/>
+          <w:b w:val="0"/>
+          <w:bCs w:val="0"/>
+          <w:color w:val="auto"/>
+          <w:sz w:val="24"/>
+          <w:szCs w:val="24"/>
+          <w:highlight w:val="none"/>
+        </w:rPr>
+      </w:pPr>
+      <w:r>
+        <w:rPr>
+          <w:rFonts w:ascii="Cantarell" w:hAnsi="Cantarell" w:eastAsia="Calibri" w:cs="Cantarell"/>
+          <w:b w:val="0"/>
+          <w:bCs w:val="0"/>
+          <w:color w:val="auto"/>
+          <w:sz w:val="24"/>
+          <w:szCs w:val="24"/>
+          <w:highlight w:val="none"/>
+        </w:rPr>
+      </w:r>
+      <w:r>
+        <w:rPr>
+          <w:rFonts w:ascii="Cantarell" w:hAnsi="Cantarell" w:eastAsia="Calibri" w:cs="Cantarell"/>
+          <w:b w:val="0"/>
+          <w:bCs w:val="0"/>
+          <w:color w:val="auto"/>
+          <w:sz w:val="24"/>
+          <w:szCs w:val="24"/>
+          <w:highlight w:val="none"/>
+        </w:rPr>
+        <w:t xml:space="preserve">Una schermata che consente di regolare i contrasti e le dimensioni del font delle scritte</w:t>
+      </w:r>
+      <w:r>
+        <w:rPr>
+          <w:rFonts w:ascii="Cantarell" w:hAnsi="Cantarell" w:eastAsia="Calibri" w:cs="Cantarell"/>
+          <w:b w:val="0"/>
+          <w:bCs w:val="0"/>
+          <w:color w:val="auto"/>
+          <w:sz w:val="24"/>
+          <w:szCs w:val="24"/>
+          <w:highlight w:val="none"/>
+        </w:rPr>
+        <w:t xml:space="preserve">   (SCELTA)</w:t>
+      </w:r>
+      <w:r/>
+    </w:p>
+    <w:p>
+      <w:pPr>
+        <w:pStyle w:val="836"/>
+        <w:numPr>
+          <w:ilvl w:val="0"/>
+          <w:numId w:val="12"/>
+        </w:numPr>
+        <w:jc w:val="both"/>
+        <w:spacing w:after="200" w:line="276" w:lineRule="auto"/>
+        <w:rPr>
+          <w:rFonts w:ascii="Cantarell" w:hAnsi="Cantarell" w:eastAsia="Calibri" w:cs="Cantarell"/>
+          <w:b w:val="0"/>
+          <w:bCs w:val="0"/>
+          <w:color w:val="auto"/>
+          <w:sz w:val="24"/>
+          <w:szCs w:val="24"/>
+          <w:highlight w:val="none"/>
+        </w:rPr>
+      </w:pPr>
+      <w:r>
+        <w:rPr>
+          <w:rFonts w:ascii="Cantarell" w:hAnsi="Cantarell" w:eastAsia="Calibri" w:cs="Cantarell"/>
+          <w:b w:val="0"/>
+          <w:bCs w:val="0"/>
+          <w:color w:val="auto"/>
+          <w:sz w:val="24"/>
+          <w:szCs w:val="24"/>
+          <w:highlight w:val="none"/>
+        </w:rPr>
+        <w:t xml:space="preserve">Il paziente ha un calendario in cui può visualizzare le visite effettuate, annullarle e prenotarle</w:t>
+      </w:r>
+      <w:r>
+        <w:rPr>
+          <w:rFonts w:ascii="Cantarell" w:hAnsi="Cantarell" w:eastAsia="Calibri" w:cs="Cantarell"/>
+          <w:b w:val="0"/>
+          <w:bCs w:val="0"/>
+          <w:color w:val="auto"/>
+          <w:sz w:val="24"/>
+          <w:szCs w:val="24"/>
+          <w:highlight w:val="none"/>
+        </w:rPr>
+      </w:r>
+      <w:r/>
     </w:p>
     <w:p>
       <w:pPr>
@@ -1039,44 +1130,7 @@
           <w:highlight w:val="none"/>
         </w:rPr>
       </w:r>
-    </w:p>
-    <w:p>
-      <w:pPr>
-        <w:ind w:left="0" w:firstLine="0"/>
-        <w:jc w:val="both"/>
-        <w:spacing w:after="200" w:line="276" w:lineRule="auto"/>
-        <w:rPr>
-          <w:rFonts w:ascii="Cantarell" w:hAnsi="Cantarell" w:eastAsia="Calibri" w:cs="Cantarell"/>
-          <w:b w:val="0"/>
-          <w:bCs w:val="0"/>
-          <w:color w:val="auto"/>
-          <w:sz w:val="24"/>
-          <w:szCs w:val="24"/>
-          <w:highlight w:val="none"/>
-        </w:rPr>
-      </w:pPr>
-      <w:r>
-        <w:rPr>
-          <w:rFonts w:ascii="Cantarell" w:hAnsi="Cantarell" w:eastAsia="Calibri" w:cs="Cantarell"/>
-          <w:b w:val="0"/>
-          <w:bCs w:val="0"/>
-          <w:color w:val="auto"/>
-          <w:sz w:val="24"/>
-          <w:szCs w:val="24"/>
-          <w:highlight w:val="none"/>
-        </w:rPr>
-      </w:r>
-      <w:r>
-        <w:rPr>
-          <w:rFonts w:ascii="Cantarell" w:hAnsi="Cantarell" w:eastAsia="Calibri" w:cs="Cantarell"/>
-          <w:b w:val="0"/>
-          <w:bCs w:val="0"/>
-          <w:color w:val="auto"/>
-          <w:sz w:val="24"/>
-          <w:szCs w:val="24"/>
-          <w:highlight w:val="none"/>
-        </w:rPr>
-      </w:r>
+      <w:r/>
     </w:p>
     <w:p>
       <w:pPr>
@@ -1117,6 +1171,7 @@
           <w:highlight w:val="none"/>
         </w:rPr>
       </w:r>
+      <w:r/>
     </w:p>
     <w:p>
       <w:pPr>
@@ -1155,6 +1210,7 @@
           <w:highlight w:val="none"/>
         </w:rPr>
       </w:r>
+      <w:r/>
     </w:p>
     <w:p>
       <w:pPr>
@@ -1193,6 +1249,7 @@
           <w:highlight w:val="none"/>
         </w:rPr>
       </w:r>
+      <w:r/>
     </w:p>
     <w:p>
       <w:pPr>
@@ -1233,6 +1290,7 @@
           <w:highlight w:val="none"/>
         </w:rPr>
       </w:r>
+      <w:r/>
     </w:p>
     <w:p>
       <w:pPr>
@@ -1265,6 +1323,7 @@
           <w:highlight w:val="none"/>
         </w:rPr>
       </w:r>
+      <w:r/>
     </w:p>
     <w:p>
       <w:pPr>
@@ -1299,6 +1358,7 @@
           <w:highlight w:val="none"/>
         </w:rPr>
       </w:r>
+      <w:r/>
     </w:p>
     <w:sectPr>
       <w:footnotePr/>
@@ -1320,7 +1380,6 @@
       <w:pPr>
         <w:spacing w:after="0" w:line="240" w:lineRule="auto"/>
       </w:pPr>
-      <w:r/>
       <w:r>
         <w:separator/>
       </w:r>
@@ -1332,7 +1391,6 @@
       <w:pPr>
         <w:spacing w:after="0" w:line="240" w:lineRule="auto"/>
       </w:pPr>
-      <w:r/>
       <w:r>
         <w:continuationSeparator/>
       </w:r>
@@ -1349,7 +1407,6 @@
       <w:pPr>
         <w:spacing w:after="0" w:line="240" w:lineRule="auto"/>
       </w:pPr>
-      <w:r/>
       <w:r>
         <w:separator/>
       </w:r>
@@ -1361,7 +1418,6 @@
       <w:pPr>
         <w:spacing w:after="0" w:line="240" w:lineRule="auto"/>
       </w:pPr>
-      <w:r/>
       <w:r>
         <w:continuationSeparator/>
       </w:r>
@@ -2786,6 +2842,264 @@
       <w:lvlJc w:val="left"/>
       <w:pPr>
         <w:ind w:left="6480" w:hanging="360"/>
+      </w:pPr>
+      <w:rPr>
+        <w:rFonts w:hint="default" w:ascii="Wingdings" w:hAnsi="Wingdings" w:eastAsia="Wingdings" w:cs="Wingdings"/>
+      </w:rPr>
+    </w:lvl>
+  </w:abstractNum>
+  <w:abstractNum w:abstractNumId="11">
+    <w:multiLevelType w:val="hybridMultilevel"/>
+    <w:lvl w:ilvl="0">
+      <w:start w:val="1"/>
+      <w:numFmt w:val="bullet"/>
+      <w:isLgl w:val="false"/>
+      <w:suff w:val="tab"/>
+      <w:lvlText w:val="§"/>
+      <w:lvlJc w:val="left"/>
+      <w:pPr>
+        <w:ind w:left="709" w:hanging="360"/>
+      </w:pPr>
+      <w:rPr>
+        <w:rFonts w:hint="default" w:ascii="Wingdings" w:hAnsi="Wingdings" w:eastAsia="Wingdings" w:cs="Wingdings"/>
+      </w:rPr>
+    </w:lvl>
+    <w:lvl w:ilvl="1">
+      <w:start w:val="1"/>
+      <w:numFmt w:val="bullet"/>
+      <w:isLgl w:val="false"/>
+      <w:suff w:val="tab"/>
+      <w:lvlText w:val="o"/>
+      <w:lvlJc w:val="left"/>
+      <w:pPr>
+        <w:ind w:left="1429" w:hanging="360"/>
+      </w:pPr>
+      <w:rPr>
+        <w:rFonts w:hint="default" w:ascii="Courier New" w:hAnsi="Courier New" w:eastAsia="Courier New" w:cs="Courier New"/>
+      </w:rPr>
+    </w:lvl>
+    <w:lvl w:ilvl="2">
+      <w:start w:val="1"/>
+      <w:numFmt w:val="bullet"/>
+      <w:isLgl w:val="false"/>
+      <w:suff w:val="tab"/>
+      <w:lvlText w:val="§"/>
+      <w:lvlJc w:val="left"/>
+      <w:pPr>
+        <w:ind w:left="2149" w:hanging="360"/>
+      </w:pPr>
+      <w:rPr>
+        <w:rFonts w:hint="default" w:ascii="Wingdings" w:hAnsi="Wingdings" w:eastAsia="Wingdings" w:cs="Wingdings"/>
+      </w:rPr>
+    </w:lvl>
+    <w:lvl w:ilvl="3">
+      <w:start w:val="1"/>
+      <w:numFmt w:val="bullet"/>
+      <w:isLgl w:val="false"/>
+      <w:suff w:val="tab"/>
+      <w:lvlText w:val="·"/>
+      <w:lvlJc w:val="left"/>
+      <w:pPr>
+        <w:ind w:left="2869" w:hanging="360"/>
+      </w:pPr>
+      <w:rPr>
+        <w:rFonts w:hint="default" w:ascii="Symbol" w:hAnsi="Symbol" w:eastAsia="Symbol" w:cs="Symbol"/>
+      </w:rPr>
+    </w:lvl>
+    <w:lvl w:ilvl="4">
+      <w:start w:val="1"/>
+      <w:numFmt w:val="bullet"/>
+      <w:isLgl w:val="false"/>
+      <w:suff w:val="tab"/>
+      <w:lvlText w:val="o"/>
+      <w:lvlJc w:val="left"/>
+      <w:pPr>
+        <w:ind w:left="3589" w:hanging="360"/>
+      </w:pPr>
+      <w:rPr>
+        <w:rFonts w:hint="default" w:ascii="Courier New" w:hAnsi="Courier New" w:eastAsia="Courier New" w:cs="Courier New"/>
+      </w:rPr>
+    </w:lvl>
+    <w:lvl w:ilvl="5">
+      <w:start w:val="1"/>
+      <w:numFmt w:val="bullet"/>
+      <w:isLgl w:val="false"/>
+      <w:suff w:val="tab"/>
+      <w:lvlText w:val="§"/>
+      <w:lvlJc w:val="left"/>
+      <w:pPr>
+        <w:ind w:left="4309" w:hanging="360"/>
+      </w:pPr>
+      <w:rPr>
+        <w:rFonts w:hint="default" w:ascii="Wingdings" w:hAnsi="Wingdings" w:eastAsia="Wingdings" w:cs="Wingdings"/>
+      </w:rPr>
+    </w:lvl>
+    <w:lvl w:ilvl="6">
+      <w:start w:val="1"/>
+      <w:numFmt w:val="bullet"/>
+      <w:isLgl w:val="false"/>
+      <w:suff w:val="tab"/>
+      <w:lvlText w:val="·"/>
+      <w:lvlJc w:val="left"/>
+      <w:pPr>
+        <w:ind w:left="5029" w:hanging="360"/>
+      </w:pPr>
+      <w:rPr>
+        <w:rFonts w:hint="default" w:ascii="Symbol" w:hAnsi="Symbol" w:eastAsia="Symbol" w:cs="Symbol"/>
+      </w:rPr>
+    </w:lvl>
+    <w:lvl w:ilvl="7">
+      <w:start w:val="1"/>
+      <w:numFmt w:val="bullet"/>
+      <w:isLgl w:val="false"/>
+      <w:suff w:val="tab"/>
+      <w:lvlText w:val="o"/>
+      <w:lvlJc w:val="left"/>
+      <w:pPr>
+        <w:ind w:left="5749" w:hanging="360"/>
+      </w:pPr>
+      <w:rPr>
+        <w:rFonts w:hint="default" w:ascii="Courier New" w:hAnsi="Courier New" w:eastAsia="Courier New" w:cs="Courier New"/>
+      </w:rPr>
+    </w:lvl>
+    <w:lvl w:ilvl="8">
+      <w:start w:val="1"/>
+      <w:numFmt w:val="bullet"/>
+      <w:isLgl w:val="false"/>
+      <w:suff w:val="tab"/>
+      <w:lvlText w:val="§"/>
+      <w:lvlJc w:val="left"/>
+      <w:pPr>
+        <w:ind w:left="6469" w:hanging="360"/>
+      </w:pPr>
+      <w:rPr>
+        <w:rFonts w:hint="default" w:ascii="Wingdings" w:hAnsi="Wingdings" w:eastAsia="Wingdings" w:cs="Wingdings"/>
+      </w:rPr>
+    </w:lvl>
+  </w:abstractNum>
+  <w:abstractNum w:abstractNumId="12">
+    <w:multiLevelType w:val="hybridMultilevel"/>
+    <w:lvl w:ilvl="0">
+      <w:start w:val="1"/>
+      <w:numFmt w:val="bullet"/>
+      <w:isLgl w:val="false"/>
+      <w:suff w:val="tab"/>
+      <w:lvlText w:val="§"/>
+      <w:lvlJc w:val="left"/>
+      <w:pPr>
+        <w:ind w:left="709" w:hanging="360"/>
+      </w:pPr>
+      <w:rPr>
+        <w:rFonts w:hint="default" w:ascii="Wingdings" w:hAnsi="Wingdings" w:eastAsia="Wingdings" w:cs="Wingdings"/>
+      </w:rPr>
+    </w:lvl>
+    <w:lvl w:ilvl="1">
+      <w:start w:val="1"/>
+      <w:numFmt w:val="bullet"/>
+      <w:isLgl w:val="false"/>
+      <w:suff w:val="tab"/>
+      <w:lvlText w:val="o"/>
+      <w:lvlJc w:val="left"/>
+      <w:pPr>
+        <w:ind w:left="1429" w:hanging="360"/>
+      </w:pPr>
+      <w:rPr>
+        <w:rFonts w:hint="default" w:ascii="Courier New" w:hAnsi="Courier New" w:eastAsia="Courier New" w:cs="Courier New"/>
+      </w:rPr>
+    </w:lvl>
+    <w:lvl w:ilvl="2">
+      <w:start w:val="1"/>
+      <w:numFmt w:val="bullet"/>
+      <w:isLgl w:val="false"/>
+      <w:suff w:val="tab"/>
+      <w:lvlText w:val="§"/>
+      <w:lvlJc w:val="left"/>
+      <w:pPr>
+        <w:ind w:left="2149" w:hanging="360"/>
+      </w:pPr>
+      <w:rPr>
+        <w:rFonts w:hint="default" w:ascii="Wingdings" w:hAnsi="Wingdings" w:eastAsia="Wingdings" w:cs="Wingdings"/>
+      </w:rPr>
+    </w:lvl>
+    <w:lvl w:ilvl="3">
+      <w:start w:val="1"/>
+      <w:numFmt w:val="bullet"/>
+      <w:isLgl w:val="false"/>
+      <w:suff w:val="tab"/>
+      <w:lvlText w:val="·"/>
+      <w:lvlJc w:val="left"/>
+      <w:pPr>
+        <w:ind w:left="2869" w:hanging="360"/>
+      </w:pPr>
+      <w:rPr>
+        <w:rFonts w:hint="default" w:ascii="Symbol" w:hAnsi="Symbol" w:eastAsia="Symbol" w:cs="Symbol"/>
+      </w:rPr>
+    </w:lvl>
+    <w:lvl w:ilvl="4">
+      <w:start w:val="1"/>
+      <w:numFmt w:val="bullet"/>
+      <w:isLgl w:val="false"/>
+      <w:suff w:val="tab"/>
+      <w:lvlText w:val="o"/>
+      <w:lvlJc w:val="left"/>
+      <w:pPr>
+        <w:ind w:left="3589" w:hanging="360"/>
+      </w:pPr>
+      <w:rPr>
+        <w:rFonts w:hint="default" w:ascii="Courier New" w:hAnsi="Courier New" w:eastAsia="Courier New" w:cs="Courier New"/>
+      </w:rPr>
+    </w:lvl>
+    <w:lvl w:ilvl="5">
+      <w:start w:val="1"/>
+      <w:numFmt w:val="bullet"/>
+      <w:isLgl w:val="false"/>
+      <w:suff w:val="tab"/>
+      <w:lvlText w:val="§"/>
+      <w:lvlJc w:val="left"/>
+      <w:pPr>
+        <w:ind w:left="4309" w:hanging="360"/>
+      </w:pPr>
+      <w:rPr>
+        <w:rFonts w:hint="default" w:ascii="Wingdings" w:hAnsi="Wingdings" w:eastAsia="Wingdings" w:cs="Wingdings"/>
+      </w:rPr>
+    </w:lvl>
+    <w:lvl w:ilvl="6">
+      <w:start w:val="1"/>
+      <w:numFmt w:val="bullet"/>
+      <w:isLgl w:val="false"/>
+      <w:suff w:val="tab"/>
+      <w:lvlText w:val="·"/>
+      <w:lvlJc w:val="left"/>
+      <w:pPr>
+        <w:ind w:left="5029" w:hanging="360"/>
+      </w:pPr>
+      <w:rPr>
+        <w:rFonts w:hint="default" w:ascii="Symbol" w:hAnsi="Symbol" w:eastAsia="Symbol" w:cs="Symbol"/>
+      </w:rPr>
+    </w:lvl>
+    <w:lvl w:ilvl="7">
+      <w:start w:val="1"/>
+      <w:numFmt w:val="bullet"/>
+      <w:isLgl w:val="false"/>
+      <w:suff w:val="tab"/>
+      <w:lvlText w:val="o"/>
+      <w:lvlJc w:val="left"/>
+      <w:pPr>
+        <w:ind w:left="5749" w:hanging="360"/>
+      </w:pPr>
+      <w:rPr>
+        <w:rFonts w:hint="default" w:ascii="Courier New" w:hAnsi="Courier New" w:eastAsia="Courier New" w:cs="Courier New"/>
+      </w:rPr>
+    </w:lvl>
+    <w:lvl w:ilvl="8">
+      <w:start w:val="1"/>
+      <w:numFmt w:val="bullet"/>
+      <w:isLgl w:val="false"/>
+      <w:suff w:val="tab"/>
+      <w:lvlText w:val="§"/>
+      <w:lvlJc w:val="left"/>
+      <w:pPr>
+        <w:ind w:left="6469" w:hanging="360"/>
       </w:pPr>
       <w:rPr>
         <w:rFonts w:hint="default" w:ascii="Wingdings" w:hAnsi="Wingdings" w:eastAsia="Wingdings" w:cs="Wingdings"/>
@@ -2824,6 +3138,12 @@
   </w:num>
   <w:num w:numId="11">
     <w:abstractNumId w:val="10"/>
+  </w:num>
+  <w:num w:numId="12">
+    <w:abstractNumId w:val="11"/>
+  </w:num>
+  <w:num w:numId="13">
+    <w:abstractNumId w:val="12"/>
   </w:num>
 </w:numbering>
 </file>
@@ -2984,11 +3304,11 @@
     <w:lsdException w:name="Bibliography" w:uiPriority="37"/>
     <w:lsdException w:name="TOC Heading" w:uiPriority="39" w:qFormat="1"/>
   </w:latentStyles>
-  <w:style w:type="paragraph" w:styleId="12">
+  <w:style w:type="paragraph" w:styleId="656">
     <w:name w:val="Heading 1"/>
-    <w:basedOn w:val="598"/>
-    <w:next w:val="598"/>
-    <w:link w:val="13"/>
+    <w:basedOn w:val="832"/>
+    <w:next w:val="832"/>
+    <w:link w:val="657"/>
     <w:uiPriority w:val="9"/>
     <w:qFormat/>
     <w:pPr>
@@ -3003,10 +3323,9 @@
       <w:szCs w:val="40"/>
     </w:rPr>
   </w:style>
-  <w:style w:type="character" w:styleId="13">
+  <w:style w:type="character" w:styleId="657">
     <w:name w:val="Heading 1 Char"/>
-    <w:basedOn w:val="10"/>
-    <w:link w:val="12"/>
+    <w:link w:val="656"/>
     <w:uiPriority w:val="9"/>
     <w:rPr>
       <w:rFonts w:ascii="Arial" w:hAnsi="Arial" w:eastAsia="Arial" w:cs="Arial"/>
@@ -3014,11 +3333,11 @@
       <w:szCs w:val="40"/>
     </w:rPr>
   </w:style>
-  <w:style w:type="paragraph" w:styleId="14">
+  <w:style w:type="paragraph" w:styleId="658">
     <w:name w:val="Heading 2"/>
-    <w:basedOn w:val="598"/>
-    <w:next w:val="598"/>
-    <w:link w:val="15"/>
+    <w:basedOn w:val="832"/>
+    <w:next w:val="832"/>
+    <w:link w:val="659"/>
     <w:uiPriority w:val="9"/>
     <w:unhideWhenUsed/>
     <w:qFormat/>
@@ -3033,21 +3352,20 @@
       <w:sz w:val="34"/>
     </w:rPr>
   </w:style>
-  <w:style w:type="character" w:styleId="15">
+  <w:style w:type="character" w:styleId="659">
     <w:name w:val="Heading 2 Char"/>
-    <w:basedOn w:val="10"/>
-    <w:link w:val="14"/>
+    <w:link w:val="658"/>
     <w:uiPriority w:val="9"/>
     <w:rPr>
       <w:rFonts w:ascii="Arial" w:hAnsi="Arial" w:eastAsia="Arial" w:cs="Arial"/>
       <w:sz w:val="34"/>
     </w:rPr>
   </w:style>
-  <w:style w:type="paragraph" w:styleId="16">
+  <w:style w:type="paragraph" w:styleId="660">
     <w:name w:val="Heading 3"/>
-    <w:basedOn w:val="598"/>
-    <w:next w:val="598"/>
-    <w:link w:val="17"/>
+    <w:basedOn w:val="832"/>
+    <w:next w:val="832"/>
+    <w:link w:val="661"/>
     <w:uiPriority w:val="9"/>
     <w:unhideWhenUsed/>
     <w:qFormat/>
@@ -3063,10 +3381,9 @@
       <w:szCs w:val="30"/>
     </w:rPr>
   </w:style>
-  <w:style w:type="character" w:styleId="17">
+  <w:style w:type="character" w:styleId="661">
     <w:name w:val="Heading 3 Char"/>
-    <w:basedOn w:val="10"/>
-    <w:link w:val="16"/>
+    <w:link w:val="660"/>
     <w:uiPriority w:val="9"/>
     <w:rPr>
       <w:rFonts w:ascii="Arial" w:hAnsi="Arial" w:eastAsia="Arial" w:cs="Arial"/>
@@ -3074,11 +3391,11 @@
       <w:szCs w:val="30"/>
     </w:rPr>
   </w:style>
-  <w:style w:type="paragraph" w:styleId="18">
+  <w:style w:type="paragraph" w:styleId="662">
     <w:name w:val="Heading 4"/>
-    <w:basedOn w:val="598"/>
-    <w:next w:val="598"/>
-    <w:link w:val="19"/>
+    <w:basedOn w:val="832"/>
+    <w:next w:val="832"/>
+    <w:link w:val="663"/>
     <w:uiPriority w:val="9"/>
     <w:unhideWhenUsed/>
     <w:qFormat/>
@@ -3096,10 +3413,9 @@
       <w:szCs w:val="26"/>
     </w:rPr>
   </w:style>
-  <w:style w:type="character" w:styleId="19">
+  <w:style w:type="character" w:styleId="663">
     <w:name w:val="Heading 4 Char"/>
-    <w:basedOn w:val="10"/>
-    <w:link w:val="18"/>
+    <w:link w:val="662"/>
     <w:uiPriority w:val="9"/>
     <w:rPr>
       <w:rFonts w:ascii="Arial" w:hAnsi="Arial" w:eastAsia="Arial" w:cs="Arial"/>
@@ -3109,11 +3425,11 @@
       <w:szCs w:val="26"/>
     </w:rPr>
   </w:style>
-  <w:style w:type="paragraph" w:styleId="20">
+  <w:style w:type="paragraph" w:styleId="664">
     <w:name w:val="Heading 5"/>
-    <w:basedOn w:val="598"/>
-    <w:next w:val="598"/>
-    <w:link w:val="21"/>
+    <w:basedOn w:val="832"/>
+    <w:next w:val="832"/>
+    <w:link w:val="665"/>
     <w:uiPriority w:val="9"/>
     <w:unhideWhenUsed/>
     <w:qFormat/>
@@ -3131,10 +3447,9 @@
       <w:szCs w:val="24"/>
     </w:rPr>
   </w:style>
-  <w:style w:type="character" w:styleId="21">
+  <w:style w:type="character" w:styleId="665">
     <w:name w:val="Heading 5 Char"/>
-    <w:basedOn w:val="10"/>
-    <w:link w:val="20"/>
+    <w:link w:val="664"/>
     <w:uiPriority w:val="9"/>
     <w:rPr>
       <w:rFonts w:ascii="Arial" w:hAnsi="Arial" w:eastAsia="Arial" w:cs="Arial"/>
@@ -3144,11 +3459,11 @@
       <w:szCs w:val="24"/>
     </w:rPr>
   </w:style>
-  <w:style w:type="paragraph" w:styleId="22">
+  <w:style w:type="paragraph" w:styleId="666">
     <w:name w:val="Heading 6"/>
-    <w:basedOn w:val="598"/>
-    <w:next w:val="598"/>
-    <w:link w:val="23"/>
+    <w:basedOn w:val="832"/>
+    <w:next w:val="832"/>
+    <w:link w:val="667"/>
     <w:uiPriority w:val="9"/>
     <w:unhideWhenUsed/>
     <w:qFormat/>
@@ -3166,10 +3481,9 @@
       <w:szCs w:val="22"/>
     </w:rPr>
   </w:style>
-  <w:style w:type="character" w:styleId="23">
+  <w:style w:type="character" w:styleId="667">
     <w:name w:val="Heading 6 Char"/>
-    <w:basedOn w:val="10"/>
-    <w:link w:val="22"/>
+    <w:link w:val="666"/>
     <w:uiPriority w:val="9"/>
     <w:rPr>
       <w:rFonts w:ascii="Arial" w:hAnsi="Arial" w:eastAsia="Arial" w:cs="Arial"/>
@@ -3179,11 +3493,11 @@
       <w:szCs w:val="22"/>
     </w:rPr>
   </w:style>
-  <w:style w:type="paragraph" w:styleId="24">
+  <w:style w:type="paragraph" w:styleId="668">
     <w:name w:val="Heading 7"/>
-    <w:basedOn w:val="598"/>
-    <w:next w:val="598"/>
-    <w:link w:val="25"/>
+    <w:basedOn w:val="832"/>
+    <w:next w:val="832"/>
+    <w:link w:val="669"/>
     <w:uiPriority w:val="9"/>
     <w:unhideWhenUsed/>
     <w:qFormat/>
@@ -3203,10 +3517,9 @@
       <w:szCs w:val="22"/>
     </w:rPr>
   </w:style>
-  <w:style w:type="character" w:styleId="25">
+  <w:style w:type="character" w:styleId="669">
     <w:name w:val="Heading 7 Char"/>
-    <w:basedOn w:val="10"/>
-    <w:link w:val="24"/>
+    <w:link w:val="668"/>
     <w:uiPriority w:val="9"/>
     <w:rPr>
       <w:rFonts w:ascii="Arial" w:hAnsi="Arial" w:eastAsia="Arial" w:cs="Arial"/>
@@ -3218,11 +3531,11 @@
       <w:szCs w:val="22"/>
     </w:rPr>
   </w:style>
-  <w:style w:type="paragraph" w:styleId="26">
+  <w:style w:type="paragraph" w:styleId="670">
     <w:name w:val="Heading 8"/>
-    <w:basedOn w:val="598"/>
-    <w:next w:val="598"/>
-    <w:link w:val="27"/>
+    <w:basedOn w:val="832"/>
+    <w:next w:val="832"/>
+    <w:link w:val="671"/>
     <w:uiPriority w:val="9"/>
     <w:unhideWhenUsed/>
     <w:qFormat/>
@@ -3240,10 +3553,9 @@
       <w:szCs w:val="22"/>
     </w:rPr>
   </w:style>
-  <w:style w:type="character" w:styleId="27">
+  <w:style w:type="character" w:styleId="671">
     <w:name w:val="Heading 8 Char"/>
-    <w:basedOn w:val="10"/>
-    <w:link w:val="26"/>
+    <w:link w:val="670"/>
     <w:uiPriority w:val="9"/>
     <w:rPr>
       <w:rFonts w:ascii="Arial" w:hAnsi="Arial" w:eastAsia="Arial" w:cs="Arial"/>
@@ -3253,11 +3565,11 @@
       <w:szCs w:val="22"/>
     </w:rPr>
   </w:style>
-  <w:style w:type="paragraph" w:styleId="28">
+  <w:style w:type="paragraph" w:styleId="672">
     <w:name w:val="Heading 9"/>
-    <w:basedOn w:val="598"/>
-    <w:next w:val="598"/>
-    <w:link w:val="29"/>
+    <w:basedOn w:val="832"/>
+    <w:next w:val="832"/>
+    <w:link w:val="673"/>
     <w:uiPriority w:val="9"/>
     <w:unhideWhenUsed/>
     <w:qFormat/>
@@ -3275,10 +3587,9 @@
       <w:szCs w:val="21"/>
     </w:rPr>
   </w:style>
-  <w:style w:type="character" w:styleId="29">
+  <w:style w:type="character" w:styleId="673">
     <w:name w:val="Heading 9 Char"/>
-    <w:basedOn w:val="10"/>
-    <w:link w:val="28"/>
+    <w:link w:val="672"/>
     <w:uiPriority w:val="9"/>
     <w:rPr>
       <w:rFonts w:ascii="Arial" w:hAnsi="Arial" w:eastAsia="Arial" w:cs="Arial"/>
@@ -3288,11 +3599,11 @@
       <w:szCs w:val="21"/>
     </w:rPr>
   </w:style>
-  <w:style w:type="paragraph" w:styleId="33">
+  <w:style w:type="paragraph" w:styleId="674">
     <w:name w:val="Title"/>
-    <w:basedOn w:val="598"/>
-    <w:next w:val="598"/>
-    <w:link w:val="34"/>
+    <w:basedOn w:val="832"/>
+    <w:next w:val="832"/>
+    <w:link w:val="675"/>
     <w:uiPriority w:val="10"/>
     <w:qFormat/>
     <w:pPr>
@@ -3304,21 +3615,20 @@
       <w:szCs w:val="48"/>
     </w:rPr>
   </w:style>
-  <w:style w:type="character" w:styleId="34">
+  <w:style w:type="character" w:styleId="675">
     <w:name w:val="Title Char"/>
-    <w:basedOn w:val="10"/>
-    <w:link w:val="33"/>
+    <w:link w:val="674"/>
     <w:uiPriority w:val="10"/>
     <w:rPr>
       <w:sz w:val="48"/>
       <w:szCs w:val="48"/>
     </w:rPr>
   </w:style>
-  <w:style w:type="paragraph" w:styleId="35">
+  <w:style w:type="paragraph" w:styleId="676">
     <w:name w:val="Subtitle"/>
-    <w:basedOn w:val="598"/>
-    <w:next w:val="598"/>
-    <w:link w:val="36"/>
+    <w:basedOn w:val="832"/>
+    <w:next w:val="832"/>
+    <w:link w:val="677"/>
     <w:uiPriority w:val="11"/>
     <w:qFormat/>
     <w:pPr>
@@ -3329,21 +3639,20 @@
       <w:szCs w:val="24"/>
     </w:rPr>
   </w:style>
-  <w:style w:type="character" w:styleId="36">
+  <w:style w:type="character" w:styleId="677">
     <w:name w:val="Subtitle Char"/>
-    <w:basedOn w:val="10"/>
-    <w:link w:val="35"/>
+    <w:link w:val="676"/>
     <w:uiPriority w:val="11"/>
     <w:rPr>
       <w:sz w:val="24"/>
       <w:szCs w:val="24"/>
     </w:rPr>
   </w:style>
-  <w:style w:type="paragraph" w:styleId="37">
+  <w:style w:type="paragraph" w:styleId="678">
     <w:name w:val="Quote"/>
-    <w:basedOn w:val="598"/>
-    <w:next w:val="598"/>
-    <w:link w:val="38"/>
+    <w:basedOn w:val="832"/>
+    <w:next w:val="832"/>
+    <w:link w:val="679"/>
     <w:uiPriority w:val="29"/>
     <w:qFormat/>
     <w:pPr>
@@ -3353,19 +3662,19 @@
       <w:i/>
     </w:rPr>
   </w:style>
-  <w:style w:type="character" w:styleId="38">
+  <w:style w:type="character" w:styleId="679">
     <w:name w:val="Quote Char"/>
-    <w:link w:val="37"/>
+    <w:link w:val="678"/>
     <w:uiPriority w:val="29"/>
     <w:rPr>
       <w:i/>
     </w:rPr>
   </w:style>
-  <w:style w:type="paragraph" w:styleId="39">
+  <w:style w:type="paragraph" w:styleId="680">
     <w:name w:val="Intense Quote"/>
-    <w:basedOn w:val="598"/>
-    <w:next w:val="598"/>
-    <w:link w:val="40"/>
+    <w:basedOn w:val="832"/>
+    <w:next w:val="832"/>
+    <w:link w:val="681"/>
     <w:uiPriority w:val="30"/>
     <w:qFormat/>
     <w:pPr>
@@ -3383,18 +3692,18 @@
       <w:i/>
     </w:rPr>
   </w:style>
-  <w:style w:type="character" w:styleId="40">
+  <w:style w:type="character" w:styleId="681">
     <w:name w:val="Intense Quote Char"/>
-    <w:link w:val="39"/>
+    <w:link w:val="680"/>
     <w:uiPriority w:val="30"/>
     <w:rPr>
       <w:i/>
     </w:rPr>
   </w:style>
-  <w:style w:type="paragraph" w:styleId="41">
+  <w:style w:type="paragraph" w:styleId="682">
     <w:name w:val="Header"/>
-    <w:basedOn w:val="598"/>
-    <w:link w:val="42"/>
+    <w:basedOn w:val="832"/>
+    <w:link w:val="683"/>
     <w:uiPriority w:val="99"/>
     <w:unhideWhenUsed/>
     <w:pPr>
@@ -3405,16 +3714,15 @@
       </w:tabs>
     </w:pPr>
   </w:style>
-  <w:style w:type="character" w:styleId="42">
+  <w:style w:type="character" w:styleId="683">
     <w:name w:val="Header Char"/>
-    <w:basedOn w:val="10"/>
-    <w:link w:val="41"/>
+    <w:link w:val="682"/>
     <w:uiPriority w:val="99"/>
   </w:style>
-  <w:style w:type="paragraph" w:styleId="43">
+  <w:style w:type="paragraph" w:styleId="684">
     <w:name w:val="Footer"/>
-    <w:basedOn w:val="598"/>
-    <w:link w:val="46"/>
+    <w:basedOn w:val="832"/>
+    <w:link w:val="687"/>
     <w:uiPriority w:val="99"/>
     <w:unhideWhenUsed/>
     <w:pPr>
@@ -3425,16 +3733,15 @@
       </w:tabs>
     </w:pPr>
   </w:style>
-  <w:style w:type="character" w:styleId="44">
+  <w:style w:type="character" w:styleId="685">
     <w:name w:val="Footer Char"/>
-    <w:basedOn w:val="10"/>
-    <w:link w:val="43"/>
+    <w:link w:val="684"/>
     <w:uiPriority w:val="99"/>
   </w:style>
-  <w:style w:type="paragraph" w:styleId="45">
+  <w:style w:type="paragraph" w:styleId="686">
     <w:name w:val="Caption"/>
-    <w:basedOn w:val="598"/>
-    <w:next w:val="598"/>
+    <w:basedOn w:val="832"/>
+    <w:next w:val="832"/>
     <w:uiPriority w:val="35"/>
     <w:semiHidden/>
     <w:unhideWhenUsed/>
@@ -3450,15 +3757,15 @@
       <w:szCs w:val="18"/>
     </w:rPr>
   </w:style>
-  <w:style w:type="character" w:styleId="46">
+  <w:style w:type="character" w:styleId="687">
     <w:name w:val="Caption Char"/>
-    <w:basedOn w:val="45"/>
-    <w:link w:val="43"/>
+    <w:basedOn w:val="686"/>
+    <w:link w:val="684"/>
     <w:uiPriority w:val="99"/>
   </w:style>
-  <w:style w:type="table" w:styleId="47">
+  <w:style w:type="table" w:styleId="688">
     <w:name w:val="Table Grid"/>
-    <w:basedOn w:val="599"/>
+    <w:basedOn w:val="833"/>
     <w:uiPriority w:val="59"/>
     <w:pPr>
       <w:spacing w:after="0" w:line="240" w:lineRule="auto"/>
@@ -3481,9 +3788,9 @@
       </w:tblCellMar>
     </w:tblPr>
   </w:style>
-  <w:style w:type="table" w:styleId="48">
+  <w:style w:type="table" w:styleId="689">
     <w:name w:val="Table Grid Light"/>
-    <w:basedOn w:val="599"/>
+    <w:basedOn w:val="833"/>
     <w:uiPriority w:val="59"/>
     <w:pPr>
       <w:spacing w:after="0" w:line="240" w:lineRule="auto"/>
@@ -3506,9 +3813,9 @@
       </w:tblCellMar>
     </w:tblPr>
   </w:style>
-  <w:style w:type="table" w:styleId="49">
+  <w:style w:type="table" w:styleId="690">
     <w:name w:val="Plain Table 1"/>
-    <w:basedOn w:val="599"/>
+    <w:basedOn w:val="833"/>
     <w:uiPriority w:val="59"/>
     <w:pPr>
       <w:spacing w:after="0" w:line="240" w:lineRule="auto"/>
@@ -3573,9 +3880,9 @@
       </w:rPr>
     </w:tblStylePr>
   </w:style>
-  <w:style w:type="table" w:styleId="50">
+  <w:style w:type="table" w:styleId="691">
     <w:name w:val="Plain Table 2"/>
-    <w:basedOn w:val="599"/>
+    <w:basedOn w:val="833"/>
     <w:uiPriority w:val="59"/>
     <w:pPr>
       <w:spacing w:after="0" w:line="240" w:lineRule="auto"/>
@@ -3658,9 +3965,9 @@
       </w:rPr>
     </w:tblStylePr>
   </w:style>
-  <w:style w:type="table" w:styleId="51">
+  <w:style w:type="table" w:styleId="692">
     <w:name w:val="Plain Table 3"/>
-    <w:basedOn w:val="599"/>
+    <w:basedOn w:val="833"/>
     <w:uiPriority w:val="99"/>
     <w:pPr>
       <w:spacing w:after="0" w:line="240" w:lineRule="auto"/>
@@ -3735,9 +4042,9 @@
       </w:rPr>
     </w:tblStylePr>
   </w:style>
-  <w:style w:type="table" w:styleId="52">
+  <w:style w:type="table" w:styleId="693">
     <w:name w:val="Plain Table 4"/>
-    <w:basedOn w:val="599"/>
+    <w:basedOn w:val="833"/>
     <w:uiPriority w:val="99"/>
     <w:pPr>
       <w:spacing w:after="0" w:line="240" w:lineRule="auto"/>
@@ -3792,9 +4099,9 @@
       </w:rPr>
     </w:tblStylePr>
   </w:style>
-  <w:style w:type="table" w:styleId="53">
+  <w:style w:type="table" w:styleId="694">
     <w:name w:val="Plain Table 5"/>
-    <w:basedOn w:val="599"/>
+    <w:basedOn w:val="833"/>
     <w:uiPriority w:val="99"/>
     <w:pPr>
       <w:spacing w:after="0" w:line="240" w:lineRule="auto"/>
@@ -3880,9 +4187,9 @@
       </w:tcPr>
     </w:tblStylePr>
   </w:style>
-  <w:style w:type="table" w:styleId="54">
+  <w:style w:type="table" w:styleId="695">
     <w:name w:val="Grid Table 1 Light"/>
-    <w:basedOn w:val="599"/>
+    <w:basedOn w:val="833"/>
     <w:uiPriority w:val="99"/>
     <w:pPr>
       <w:spacing w:after="0" w:line="240" w:lineRule="auto"/>
@@ -3945,9 +4252,9 @@
       </w:rPr>
     </w:tblStylePr>
   </w:style>
-  <w:style w:type="table" w:styleId="55">
+  <w:style w:type="table" w:styleId="696">
     <w:name w:val="Grid Table 1 Light - Accent 1"/>
-    <w:basedOn w:val="599"/>
+    <w:basedOn w:val="833"/>
     <w:uiPriority w:val="99"/>
     <w:pPr>
       <w:spacing w:after="0" w:line="240" w:lineRule="auto"/>
@@ -4010,9 +4317,9 @@
       </w:rPr>
     </w:tblStylePr>
   </w:style>
-  <w:style w:type="table" w:styleId="56">
+  <w:style w:type="table" w:styleId="697">
     <w:name w:val="Grid Table 1 Light - Accent 2"/>
-    <w:basedOn w:val="599"/>
+    <w:basedOn w:val="833"/>
     <w:uiPriority w:val="99"/>
     <w:pPr>
       <w:spacing w:after="0" w:line="240" w:lineRule="auto"/>
@@ -4075,9 +4382,9 @@
       </w:rPr>
     </w:tblStylePr>
   </w:style>
-  <w:style w:type="table" w:styleId="57">
+  <w:style w:type="table" w:styleId="698">
     <w:name w:val="Grid Table 1 Light - Accent 3"/>
-    <w:basedOn w:val="599"/>
+    <w:basedOn w:val="833"/>
     <w:uiPriority w:val="99"/>
     <w:pPr>
       <w:spacing w:after="0" w:line="240" w:lineRule="auto"/>
@@ -4140,9 +4447,9 @@
       </w:rPr>
     </w:tblStylePr>
   </w:style>
-  <w:style w:type="table" w:styleId="58">
+  <w:style w:type="table" w:styleId="699">
     <w:name w:val="Grid Table 1 Light - Accent 4"/>
-    <w:basedOn w:val="599"/>
+    <w:basedOn w:val="833"/>
     <w:uiPriority w:val="99"/>
     <w:pPr>
       <w:spacing w:after="0" w:line="240" w:lineRule="auto"/>
@@ -4205,9 +4512,9 @@
       </w:rPr>
     </w:tblStylePr>
   </w:style>
-  <w:style w:type="table" w:styleId="59">
+  <w:style w:type="table" w:styleId="700">
     <w:name w:val="Grid Table 1 Light - Accent 5"/>
-    <w:basedOn w:val="599"/>
+    <w:basedOn w:val="833"/>
     <w:uiPriority w:val="99"/>
     <w:pPr>
       <w:spacing w:after="0" w:line="240" w:lineRule="auto"/>
@@ -4270,9 +4577,9 @@
       </w:rPr>
     </w:tblStylePr>
   </w:style>
-  <w:style w:type="table" w:styleId="60">
+  <w:style w:type="table" w:styleId="701">
     <w:name w:val="Grid Table 1 Light - Accent 6"/>
-    <w:basedOn w:val="599"/>
+    <w:basedOn w:val="833"/>
     <w:uiPriority w:val="99"/>
     <w:pPr>
       <w:spacing w:after="0" w:line="240" w:lineRule="auto"/>
@@ -4335,9 +4642,9 @@
       </w:rPr>
     </w:tblStylePr>
   </w:style>
-  <w:style w:type="table" w:styleId="61">
+  <w:style w:type="table" w:styleId="702">
     <w:name w:val="Grid Table 2"/>
-    <w:basedOn w:val="599"/>
+    <w:basedOn w:val="833"/>
     <w:uiPriority w:val="99"/>
     <w:pPr>
       <w:spacing w:after="0" w:line="240" w:lineRule="auto"/>
@@ -4415,9 +4722,9 @@
       </w:tcPr>
     </w:tblStylePr>
   </w:style>
-  <w:style w:type="table" w:styleId="62">
+  <w:style w:type="table" w:styleId="703">
     <w:name w:val="Grid Table 2 - Accent 1"/>
-    <w:basedOn w:val="599"/>
+    <w:basedOn w:val="833"/>
     <w:uiPriority w:val="99"/>
     <w:pPr>
       <w:spacing w:after="0" w:line="240" w:lineRule="auto"/>
@@ -4495,9 +4802,9 @@
       </w:tcPr>
     </w:tblStylePr>
   </w:style>
-  <w:style w:type="table" w:styleId="63">
+  <w:style w:type="table" w:styleId="704">
     <w:name w:val="Grid Table 2 - Accent 2"/>
-    <w:basedOn w:val="599"/>
+    <w:basedOn w:val="833"/>
     <w:uiPriority w:val="99"/>
     <w:pPr>
       <w:spacing w:after="0" w:line="240" w:lineRule="auto"/>
@@ -4575,9 +4882,9 @@
       </w:tcPr>
     </w:tblStylePr>
   </w:style>
-  <w:style w:type="table" w:styleId="64">
+  <w:style w:type="table" w:styleId="705">
     <w:name w:val="Grid Table 2 - Accent 3"/>
-    <w:basedOn w:val="599"/>
+    <w:basedOn w:val="833"/>
     <w:uiPriority w:val="99"/>
     <w:pPr>
       <w:spacing w:after="0" w:line="240" w:lineRule="auto"/>
@@ -4655,9 +4962,9 @@
       </w:tcPr>
     </w:tblStylePr>
   </w:style>
-  <w:style w:type="table" w:styleId="65">
+  <w:style w:type="table" w:styleId="706">
     <w:name w:val="Grid Table 2 - Accent 4"/>
-    <w:basedOn w:val="599"/>
+    <w:basedOn w:val="833"/>
     <w:uiPriority w:val="99"/>
     <w:pPr>
       <w:spacing w:after="0" w:line="240" w:lineRule="auto"/>
@@ -4735,9 +5042,9 @@
       </w:tcPr>
     </w:tblStylePr>
   </w:style>
-  <w:style w:type="table" w:styleId="66">
+  <w:style w:type="table" w:styleId="707">
     <w:name w:val="Grid Table 2 - Accent 5"/>
-    <w:basedOn w:val="599"/>
+    <w:basedOn w:val="833"/>
     <w:uiPriority w:val="99"/>
     <w:pPr>
       <w:spacing w:after="0" w:line="240" w:lineRule="auto"/>
@@ -4815,9 +5122,9 @@
       </w:tcPr>
     </w:tblStylePr>
   </w:style>
-  <w:style w:type="table" w:styleId="67">
+  <w:style w:type="table" w:styleId="708">
     <w:name w:val="Grid Table 2 - Accent 6"/>
-    <w:basedOn w:val="599"/>
+    <w:basedOn w:val="833"/>
     <w:uiPriority w:val="99"/>
     <w:pPr>
       <w:spacing w:after="0" w:line="240" w:lineRule="auto"/>
@@ -4895,9 +5202,9 @@
       </w:tcPr>
     </w:tblStylePr>
   </w:style>
-  <w:style w:type="table" w:styleId="68">
+  <w:style w:type="table" w:styleId="709">
     <w:name w:val="Grid Table 3"/>
-    <w:basedOn w:val="599"/>
+    <w:basedOn w:val="833"/>
     <w:uiPriority w:val="99"/>
     <w:pPr>
       <w:spacing w:after="0" w:line="240" w:lineRule="auto"/>
@@ -4941,7 +5248,7 @@
         <w:jc w:val="right"/>
       </w:pPr>
       <w:tcPr>
-        <w:shd w:color="ffffff"/>
+        <w:shd w:val="clear" w:color="ffffff"/>
         <w:tcBorders>
           <w:top w:val="none" w:color="000000" w:sz="4" w:space="0"/>
           <w:left w:val="none" w:color="000000" w:sz="4" w:space="0"/>
@@ -4971,7 +5278,7 @@
         <w:color w:val="404040"/>
       </w:rPr>
       <w:tcPr>
-        <w:shd w:color="ffffff"/>
+        <w:shd w:val="clear" w:color="ffffff"/>
         <w:tcBorders>
           <w:top w:val="none" w:color="000000" w:sz="4" w:space="0"/>
           <w:left w:val="none" w:color="000000" w:sz="4" w:space="0"/>
@@ -4996,9 +5303,9 @@
       </w:tcPr>
     </w:tblStylePr>
   </w:style>
-  <w:style w:type="table" w:styleId="69">
+  <w:style w:type="table" w:styleId="710">
     <w:name w:val="Grid Table 3 - Accent 1"/>
-    <w:basedOn w:val="599"/>
+    <w:basedOn w:val="833"/>
     <w:uiPriority w:val="99"/>
     <w:pPr>
       <w:spacing w:after="0" w:line="240" w:lineRule="auto"/>
@@ -5042,7 +5349,7 @@
         <w:jc w:val="right"/>
       </w:pPr>
       <w:tcPr>
-        <w:shd w:color="ffffff"/>
+        <w:shd w:val="clear" w:color="ffffff"/>
         <w:tcBorders>
           <w:top w:val="none" w:color="000000" w:sz="4" w:space="0"/>
           <w:left w:val="none" w:color="000000" w:sz="4" w:space="0"/>
@@ -5072,7 +5379,7 @@
         <w:color w:val="404040"/>
       </w:rPr>
       <w:tcPr>
-        <w:shd w:color="ffffff"/>
+        <w:shd w:val="clear" w:color="ffffff"/>
         <w:tcBorders>
           <w:top w:val="none" w:color="000000" w:sz="4" w:space="0"/>
           <w:left w:val="none" w:color="000000" w:sz="4" w:space="0"/>
@@ -5097,9 +5404,9 @@
       </w:tcPr>
     </w:tblStylePr>
   </w:style>
-  <w:style w:type="table" w:styleId="70">
+  <w:style w:type="table" w:styleId="711">
     <w:name w:val="Grid Table 3 - Accent 2"/>
-    <w:basedOn w:val="599"/>
+    <w:basedOn w:val="833"/>
     <w:uiPriority w:val="99"/>
     <w:pPr>
       <w:spacing w:after="0" w:line="240" w:lineRule="auto"/>
@@ -5143,7 +5450,7 @@
         <w:jc w:val="right"/>
       </w:pPr>
       <w:tcPr>
-        <w:shd w:color="ffffff"/>
+        <w:shd w:val="clear" w:color="ffffff"/>
         <w:tcBorders>
           <w:top w:val="none" w:color="000000" w:sz="4" w:space="0"/>
           <w:left w:val="none" w:color="000000" w:sz="4" w:space="0"/>
@@ -5173,7 +5480,7 @@
         <w:color w:val="404040"/>
       </w:rPr>
       <w:tcPr>
-        <w:shd w:color="ffffff"/>
+        <w:shd w:val="clear" w:color="ffffff"/>
         <w:tcBorders>
           <w:top w:val="none" w:color="000000" w:sz="4" w:space="0"/>
           <w:left w:val="none" w:color="000000" w:sz="4" w:space="0"/>
@@ -5198,9 +5505,9 @@
       </w:tcPr>
     </w:tblStylePr>
   </w:style>
-  <w:style w:type="table" w:styleId="71">
+  <w:style w:type="table" w:styleId="712">
     <w:name w:val="Grid Table 3 - Accent 3"/>
-    <w:basedOn w:val="599"/>
+    <w:basedOn w:val="833"/>
     <w:uiPriority w:val="99"/>
     <w:pPr>
       <w:spacing w:after="0" w:line="240" w:lineRule="auto"/>
@@ -5244,7 +5551,7 @@
         <w:jc w:val="right"/>
       </w:pPr>
       <w:tcPr>
-        <w:shd w:color="ffffff"/>
+        <w:shd w:val="clear" w:color="ffffff"/>
         <w:tcBorders>
           <w:top w:val="none" w:color="000000" w:sz="4" w:space="0"/>
           <w:left w:val="none" w:color="000000" w:sz="4" w:space="0"/>
@@ -5274,7 +5581,7 @@
         <w:color w:val="404040"/>
       </w:rPr>
       <w:tcPr>
-        <w:shd w:color="ffffff"/>
+        <w:shd w:val="clear" w:color="ffffff"/>
         <w:tcBorders>
           <w:top w:val="none" w:color="000000" w:sz="4" w:space="0"/>
           <w:left w:val="none" w:color="000000" w:sz="4" w:space="0"/>
@@ -5299,9 +5606,9 @@
       </w:tcPr>
     </w:tblStylePr>
   </w:style>
-  <w:style w:type="table" w:styleId="72">
+  <w:style w:type="table" w:styleId="713">
     <w:name w:val="Grid Table 3 - Accent 4"/>
-    <w:basedOn w:val="599"/>
+    <w:basedOn w:val="833"/>
     <w:uiPriority w:val="99"/>
     <w:pPr>
       <w:spacing w:after="0" w:line="240" w:lineRule="auto"/>
@@ -5345,7 +5652,7 @@
         <w:jc w:val="right"/>
       </w:pPr>
       <w:tcPr>
-        <w:shd w:color="ffffff"/>
+        <w:shd w:val="clear" w:color="ffffff"/>
         <w:tcBorders>
           <w:top w:val="none" w:color="000000" w:sz="4" w:space="0"/>
           <w:left w:val="none" w:color="000000" w:sz="4" w:space="0"/>
@@ -5375,7 +5682,7 @@
         <w:color w:val="404040"/>
       </w:rPr>
       <w:tcPr>
-        <w:shd w:color="ffffff"/>
+        <w:shd w:val="clear" w:color="ffffff"/>
         <w:tcBorders>
           <w:top w:val="none" w:color="000000" w:sz="4" w:space="0"/>
           <w:left w:val="none" w:color="000000" w:sz="4" w:space="0"/>
@@ -5400,9 +5707,9 @@
       </w:tcPr>
     </w:tblStylePr>
   </w:style>
-  <w:style w:type="table" w:styleId="73">
+  <w:style w:type="table" w:styleId="714">
     <w:name w:val="Grid Table 3 - Accent 5"/>
-    <w:basedOn w:val="599"/>
+    <w:basedOn w:val="833"/>
     <w:uiPriority w:val="99"/>
     <w:pPr>
       <w:spacing w:after="0" w:line="240" w:lineRule="auto"/>
@@ -5446,7 +5753,7 @@
         <w:jc w:val="right"/>
       </w:pPr>
       <w:tcPr>
-        <w:shd w:color="ffffff"/>
+        <w:shd w:val="clear" w:color="ffffff"/>
         <w:tcBorders>
           <w:top w:val="none" w:color="000000" w:sz="4" w:space="0"/>
           <w:left w:val="none" w:color="000000" w:sz="4" w:space="0"/>
@@ -5476,7 +5783,7 @@
         <w:color w:val="404040"/>
       </w:rPr>
       <w:tcPr>
-        <w:shd w:color="ffffff"/>
+        <w:shd w:val="clear" w:color="ffffff"/>
         <w:tcBorders>
           <w:top w:val="none" w:color="000000" w:sz="4" w:space="0"/>
           <w:left w:val="none" w:color="000000" w:sz="4" w:space="0"/>
@@ -5501,9 +5808,9 @@
       </w:tcPr>
     </w:tblStylePr>
   </w:style>
-  <w:style w:type="table" w:styleId="74">
+  <w:style w:type="table" w:styleId="715">
     <w:name w:val="Grid Table 3 - Accent 6"/>
-    <w:basedOn w:val="599"/>
+    <w:basedOn w:val="833"/>
     <w:uiPriority w:val="99"/>
     <w:pPr>
       <w:spacing w:after="0" w:line="240" w:lineRule="auto"/>
@@ -5547,7 +5854,7 @@
         <w:jc w:val="right"/>
       </w:pPr>
       <w:tcPr>
-        <w:shd w:color="ffffff"/>
+        <w:shd w:val="clear" w:color="ffffff"/>
         <w:tcBorders>
           <w:top w:val="none" w:color="000000" w:sz="4" w:space="0"/>
           <w:left w:val="none" w:color="000000" w:sz="4" w:space="0"/>
@@ -5577,7 +5884,7 @@
         <w:color w:val="404040"/>
       </w:rPr>
       <w:tcPr>
-        <w:shd w:color="ffffff"/>
+        <w:shd w:val="clear" w:color="ffffff"/>
         <w:tcBorders>
           <w:top w:val="none" w:color="000000" w:sz="4" w:space="0"/>
           <w:left w:val="none" w:color="000000" w:sz="4" w:space="0"/>
@@ -5602,9 +5909,9 @@
       </w:tcPr>
     </w:tblStylePr>
   </w:style>
-  <w:style w:type="table" w:styleId="75">
+  <w:style w:type="table" w:styleId="716">
     <w:name w:val="Grid Table 4"/>
-    <w:basedOn w:val="599"/>
+    <w:basedOn w:val="833"/>
     <w:uiPriority w:val="59"/>
     <w:pPr>
       <w:spacing w:after="0" w:line="240" w:lineRule="auto"/>
@@ -5683,9 +5990,9 @@
       </w:tcPr>
     </w:tblStylePr>
   </w:style>
-  <w:style w:type="table" w:styleId="76">
+  <w:style w:type="table" w:styleId="717">
     <w:name w:val="Grid Table 4 - Accent 1"/>
-    <w:basedOn w:val="599"/>
+    <w:basedOn w:val="833"/>
     <w:uiPriority w:val="59"/>
     <w:pPr>
       <w:spacing w:after="0" w:line="240" w:lineRule="auto"/>
@@ -5764,9 +6071,9 @@
       </w:tcPr>
     </w:tblStylePr>
   </w:style>
-  <w:style w:type="table" w:styleId="77">
+  <w:style w:type="table" w:styleId="718">
     <w:name w:val="Grid Table 4 - Accent 2"/>
-    <w:basedOn w:val="599"/>
+    <w:basedOn w:val="833"/>
     <w:uiPriority w:val="59"/>
     <w:pPr>
       <w:spacing w:after="0" w:line="240" w:lineRule="auto"/>
@@ -5845,9 +6152,9 @@
       </w:tcPr>
     </w:tblStylePr>
   </w:style>
-  <w:style w:type="table" w:styleId="78">
+  <w:style w:type="table" w:styleId="719">
     <w:name w:val="Grid Table 4 - Accent 3"/>
-    <w:basedOn w:val="599"/>
+    <w:basedOn w:val="833"/>
     <w:uiPriority w:val="59"/>
     <w:pPr>
       <w:spacing w:after="0" w:line="240" w:lineRule="auto"/>
@@ -5926,9 +6233,9 @@
       </w:tcPr>
     </w:tblStylePr>
   </w:style>
-  <w:style w:type="table" w:styleId="79">
+  <w:style w:type="table" w:styleId="720">
     <w:name w:val="Grid Table 4 - Accent 4"/>
-    <w:basedOn w:val="599"/>
+    <w:basedOn w:val="833"/>
     <w:uiPriority w:val="59"/>
     <w:pPr>
       <w:spacing w:after="0" w:line="240" w:lineRule="auto"/>
@@ -6007,9 +6314,9 @@
       </w:tcPr>
     </w:tblStylePr>
   </w:style>
-  <w:style w:type="table" w:styleId="80">
+  <w:style w:type="table" w:styleId="721">
     <w:name w:val="Grid Table 4 - Accent 5"/>
-    <w:basedOn w:val="599"/>
+    <w:basedOn w:val="833"/>
     <w:uiPriority w:val="59"/>
     <w:pPr>
       <w:spacing w:after="0" w:line="240" w:lineRule="auto"/>
@@ -6088,9 +6395,9 @@
       </w:tcPr>
     </w:tblStylePr>
   </w:style>
-  <w:style w:type="table" w:styleId="81">
+  <w:style w:type="table" w:styleId="722">
     <w:name w:val="Grid Table 4 - Accent 6"/>
-    <w:basedOn w:val="599"/>
+    <w:basedOn w:val="833"/>
     <w:uiPriority w:val="59"/>
     <w:pPr>
       <w:spacing w:after="0" w:line="240" w:lineRule="auto"/>
@@ -6169,9 +6476,9 @@
       </w:tcPr>
     </w:tblStylePr>
   </w:style>
-  <w:style w:type="table" w:styleId="82">
+  <w:style w:type="table" w:styleId="723">
     <w:name w:val="Grid Table 5 Dark"/>
-    <w:basedOn w:val="599"/>
+    <w:basedOn w:val="833"/>
     <w:uiPriority w:val="99"/>
     <w:pPr>
       <w:spacing w:after="0" w:line="240" w:lineRule="auto"/>
@@ -6248,9 +6555,9 @@
       </w:tcPr>
     </w:tblStylePr>
   </w:style>
-  <w:style w:type="table" w:styleId="83">
+  <w:style w:type="table" w:styleId="724">
     <w:name w:val="Grid Table 5 Dark- Accent 1"/>
-    <w:basedOn w:val="599"/>
+    <w:basedOn w:val="833"/>
     <w:uiPriority w:val="99"/>
     <w:pPr>
       <w:spacing w:after="0" w:line="240" w:lineRule="auto"/>
@@ -6327,9 +6634,9 @@
       </w:tcPr>
     </w:tblStylePr>
   </w:style>
-  <w:style w:type="table" w:styleId="84">
+  <w:style w:type="table" w:styleId="725">
     <w:name w:val="Grid Table 5 Dark - Accent 2"/>
-    <w:basedOn w:val="599"/>
+    <w:basedOn w:val="833"/>
     <w:uiPriority w:val="99"/>
     <w:pPr>
       <w:spacing w:after="0" w:line="240" w:lineRule="auto"/>
@@ -6406,9 +6713,9 @@
       </w:tcPr>
     </w:tblStylePr>
   </w:style>
-  <w:style w:type="table" w:styleId="85">
+  <w:style w:type="table" w:styleId="726">
     <w:name w:val="Grid Table 5 Dark - Accent 3"/>
-    <w:basedOn w:val="599"/>
+    <w:basedOn w:val="833"/>
     <w:uiPriority w:val="99"/>
     <w:pPr>
       <w:spacing w:after="0" w:line="240" w:lineRule="auto"/>
@@ -6485,9 +6792,9 @@
       </w:tcPr>
     </w:tblStylePr>
   </w:style>
-  <w:style w:type="table" w:styleId="86">
+  <w:style w:type="table" w:styleId="727">
     <w:name w:val="Grid Table 5 Dark- Accent 4"/>
-    <w:basedOn w:val="599"/>
+    <w:basedOn w:val="833"/>
     <w:uiPriority w:val="99"/>
     <w:pPr>
       <w:spacing w:after="0" w:line="240" w:lineRule="auto"/>
@@ -6564,9 +6871,9 @@
       </w:tcPr>
     </w:tblStylePr>
   </w:style>
-  <w:style w:type="table" w:styleId="87">
+  <w:style w:type="table" w:styleId="728">
     <w:name w:val="Grid Table 5 Dark - Accent 5"/>
-    <w:basedOn w:val="599"/>
+    <w:basedOn w:val="833"/>
     <w:uiPriority w:val="99"/>
     <w:pPr>
       <w:spacing w:after="0" w:line="240" w:lineRule="auto"/>
@@ -6643,9 +6950,9 @@
       </w:tcPr>
     </w:tblStylePr>
   </w:style>
-  <w:style w:type="table" w:styleId="88">
+  <w:style w:type="table" w:styleId="729">
     <w:name w:val="Grid Table 5 Dark - Accent 6"/>
-    <w:basedOn w:val="599"/>
+    <w:basedOn w:val="833"/>
     <w:uiPriority w:val="99"/>
     <w:pPr>
       <w:spacing w:after="0" w:line="240" w:lineRule="auto"/>
@@ -6722,9 +7029,9 @@
       </w:tcPr>
     </w:tblStylePr>
   </w:style>
-  <w:style w:type="table" w:styleId="89">
+  <w:style w:type="table" w:styleId="730">
     <w:name w:val="Grid Table 6 Colorful"/>
-    <w:basedOn w:val="599"/>
+    <w:basedOn w:val="833"/>
     <w:uiPriority w:val="99"/>
     <w:pPr>
       <w:spacing w:after="0" w:line="240" w:lineRule="auto"/>
@@ -6801,9 +7108,9 @@
       </w:rPr>
     </w:tblStylePr>
   </w:style>
-  <w:style w:type="table" w:styleId="90">
+  <w:style w:type="table" w:styleId="731">
     <w:name w:val="Grid Table 6 Colorful - Accent 1"/>
-    <w:basedOn w:val="599"/>
+    <w:basedOn w:val="833"/>
     <w:uiPriority w:val="99"/>
     <w:pPr>
       <w:spacing w:after="0" w:line="240" w:lineRule="auto"/>
@@ -6880,9 +7187,9 @@
       </w:rPr>
     </w:tblStylePr>
   </w:style>
-  <w:style w:type="table" w:styleId="91">
+  <w:style w:type="table" w:styleId="732">
     <w:name w:val="Grid Table 6 Colorful - Accent 2"/>
-    <w:basedOn w:val="599"/>
+    <w:basedOn w:val="833"/>
     <w:uiPriority w:val="99"/>
     <w:pPr>
       <w:spacing w:after="0" w:line="240" w:lineRule="auto"/>
@@ -6959,9 +7266,9 @@
       </w:rPr>
     </w:tblStylePr>
   </w:style>
-  <w:style w:type="table" w:styleId="92">
+  <w:style w:type="table" w:styleId="733">
     <w:name w:val="Grid Table 6 Colorful - Accent 3"/>
-    <w:basedOn w:val="599"/>
+    <w:basedOn w:val="833"/>
     <w:uiPriority w:val="99"/>
     <w:pPr>
       <w:spacing w:after="0" w:line="240" w:lineRule="auto"/>
@@ -7038,9 +7345,9 @@
       </w:rPr>
     </w:tblStylePr>
   </w:style>
-  <w:style w:type="table" w:styleId="93">
+  <w:style w:type="table" w:styleId="734">
     <w:name w:val="Grid Table 6 Colorful - Accent 4"/>
-    <w:basedOn w:val="599"/>
+    <w:basedOn w:val="833"/>
     <w:uiPriority w:val="99"/>
     <w:pPr>
       <w:spacing w:after="0" w:line="240" w:lineRule="auto"/>
@@ -7117,9 +7424,9 @@
       </w:rPr>
     </w:tblStylePr>
   </w:style>
-  <w:style w:type="table" w:styleId="94">
+  <w:style w:type="table" w:styleId="735">
     <w:name w:val="Grid Table 6 Colorful - Accent 5"/>
-    <w:basedOn w:val="599"/>
+    <w:basedOn w:val="833"/>
     <w:uiPriority w:val="99"/>
     <w:pPr>
       <w:spacing w:after="0" w:line="240" w:lineRule="auto"/>
@@ -7196,9 +7503,9 @@
       </w:rPr>
     </w:tblStylePr>
   </w:style>
-  <w:style w:type="table" w:styleId="95">
+  <w:style w:type="table" w:styleId="736">
     <w:name w:val="Grid Table 6 Colorful - Accent 6"/>
-    <w:basedOn w:val="599"/>
+    <w:basedOn w:val="833"/>
     <w:uiPriority w:val="99"/>
     <w:pPr>
       <w:spacing w:after="0" w:line="240" w:lineRule="auto"/>
@@ -7275,9 +7582,9 @@
       </w:rPr>
     </w:tblStylePr>
   </w:style>
-  <w:style w:type="table" w:styleId="96">
+  <w:style w:type="table" w:styleId="737">
     <w:name w:val="Grid Table 7 Colorful"/>
-    <w:basedOn w:val="599"/>
+    <w:basedOn w:val="833"/>
     <w:uiPriority w:val="99"/>
     <w:pPr>
       <w:spacing w:after="0" w:line="240" w:lineRule="auto"/>
@@ -7326,11 +7633,11 @@
         <w:jc w:val="right"/>
       </w:pPr>
       <w:tcPr>
-        <w:shd w:color="ffffff"/>
-        <w:tcBorders>
-          <w:top w:val="none"/>
-          <w:left w:val="none"/>
-          <w:bottom w:val="none"/>
+        <w:shd w:val="clear" w:color="ffffff"/>
+        <w:tcBorders>
+          <w:top w:val="none" w:color="000000" w:sz="4" w:space="0"/>
+          <w:left w:val="none" w:color="000000" w:sz="4" w:space="0"/>
+          <w:bottom w:val="none" w:color="000000" w:sz="4" w:space="0"/>
           <w:right w:val="single" w:color="000000" w:themeColor="text1" w:themeTint="80" w:sz="4" w:space="0"/>
         </w:tcBorders>
       </w:tcPr>
@@ -7345,10 +7652,10 @@
       <w:tcPr>
         <w:shd w:val="clear" w:color="ffffff" w:themeColor="light1" w:fill="ffffff" w:themeFill="light1"/>
         <w:tcBorders>
-          <w:top w:val="none"/>
-          <w:left w:val="none"/>
+          <w:top w:val="none" w:color="000000" w:sz="4" w:space="0"/>
+          <w:left w:val="none" w:color="000000" w:sz="4" w:space="0"/>
           <w:bottom w:val="single" w:color="000000" w:themeColor="text1" w:themeTint="80" w:sz="4" w:space="0"/>
-          <w:right w:val="none"/>
+          <w:right w:val="none" w:color="000000" w:sz="4" w:space="0"/>
         </w:tcBorders>
       </w:tcPr>
     </w:tblStylePr>
@@ -7360,12 +7667,12 @@
         <w:sz w:val="22"/>
       </w:rPr>
       <w:tcPr>
-        <w:shd w:color="ffffff"/>
-        <w:tcBorders>
-          <w:top w:val="none"/>
+        <w:shd w:val="clear" w:color="ffffff"/>
+        <w:tcBorders>
+          <w:top w:val="none" w:color="000000" w:sz="4" w:space="0"/>
           <w:left w:val="single" w:color="000000" w:themeColor="text1" w:themeTint="80" w:sz="4" w:space="0"/>
-          <w:bottom w:val="none"/>
-          <w:right w:val="none"/>
+          <w:bottom w:val="none" w:color="000000" w:sz="4" w:space="0"/>
+          <w:right w:val="none" w:color="000000" w:sz="4" w:space="0"/>
         </w:tcBorders>
       </w:tcPr>
     </w:tblStylePr>
@@ -7380,16 +7687,16 @@
         <w:shd w:val="clear" w:color="ffffff" w:themeColor="light1" w:fill="ffffff" w:themeFill="light1"/>
         <w:tcBorders>
           <w:top w:val="single" w:color="000000" w:themeColor="text1" w:themeTint="80" w:sz="4" w:space="0"/>
-          <w:left w:val="none"/>
-          <w:bottom w:val="none"/>
-          <w:right w:val="none"/>
-        </w:tcBorders>
-      </w:tcPr>
-    </w:tblStylePr>
-  </w:style>
-  <w:style w:type="table" w:styleId="97">
+          <w:left w:val="none" w:color="000000" w:sz="4" w:space="0"/>
+          <w:bottom w:val="none" w:color="000000" w:sz="4" w:space="0"/>
+          <w:right w:val="none" w:color="000000" w:sz="4" w:space="0"/>
+        </w:tcBorders>
+      </w:tcPr>
+    </w:tblStylePr>
+  </w:style>
+  <w:style w:type="table" w:styleId="738">
     <w:name w:val="Grid Table 7 Colorful - Accent 1"/>
-    <w:basedOn w:val="599"/>
+    <w:basedOn w:val="833"/>
     <w:uiPriority w:val="99"/>
     <w:pPr>
       <w:spacing w:after="0" w:line="240" w:lineRule="auto"/>
@@ -7438,11 +7745,11 @@
         <w:jc w:val="right"/>
       </w:pPr>
       <w:tcPr>
-        <w:shd w:color="ffffff"/>
-        <w:tcBorders>
-          <w:top w:val="none"/>
-          <w:left w:val="none"/>
-          <w:bottom w:val="none"/>
+        <w:shd w:val="clear" w:color="ffffff"/>
+        <w:tcBorders>
+          <w:top w:val="none" w:color="000000" w:sz="4" w:space="0"/>
+          <w:left w:val="none" w:color="000000" w:sz="4" w:space="0"/>
+          <w:bottom w:val="none" w:color="000000" w:sz="4" w:space="0"/>
           <w:right w:val="single" w:color="000000" w:themeColor="accent1" w:themeTint="80" w:sz="4" w:space="0"/>
         </w:tcBorders>
       </w:tcPr>
@@ -7457,10 +7764,10 @@
       <w:tcPr>
         <w:shd w:val="clear" w:color="ffffff" w:themeColor="light1" w:fill="ffffff" w:themeFill="light1"/>
         <w:tcBorders>
-          <w:top w:val="none"/>
-          <w:left w:val="none"/>
+          <w:top w:val="none" w:color="000000" w:sz="4" w:space="0"/>
+          <w:left w:val="none" w:color="000000" w:sz="4" w:space="0"/>
           <w:bottom w:val="single" w:color="000000" w:themeColor="accent1" w:themeTint="80" w:sz="4" w:space="0"/>
-          <w:right w:val="none"/>
+          <w:right w:val="none" w:color="000000" w:sz="4" w:space="0"/>
         </w:tcBorders>
       </w:tcPr>
     </w:tblStylePr>
@@ -7472,12 +7779,12 @@
         <w:sz w:val="22"/>
       </w:rPr>
       <w:tcPr>
-        <w:shd w:color="ffffff"/>
-        <w:tcBorders>
-          <w:top w:val="none"/>
+        <w:shd w:val="clear" w:color="ffffff"/>
+        <w:tcBorders>
+          <w:top w:val="none" w:color="000000" w:sz="4" w:space="0"/>
           <w:left w:val="single" w:color="000000" w:themeColor="accent1" w:themeTint="80" w:sz="4" w:space="0"/>
-          <w:bottom w:val="none"/>
-          <w:right w:val="none"/>
+          <w:bottom w:val="none" w:color="000000" w:sz="4" w:space="0"/>
+          <w:right w:val="none" w:color="000000" w:sz="4" w:space="0"/>
         </w:tcBorders>
       </w:tcPr>
     </w:tblStylePr>
@@ -7492,16 +7799,16 @@
         <w:shd w:val="clear" w:color="ffffff" w:themeColor="light1" w:fill="ffffff" w:themeFill="light1"/>
         <w:tcBorders>
           <w:top w:val="single" w:color="000000" w:themeColor="accent1" w:themeTint="80" w:sz="4" w:space="0"/>
-          <w:left w:val="none"/>
-          <w:bottom w:val="none"/>
-          <w:right w:val="none"/>
-        </w:tcBorders>
-      </w:tcPr>
-    </w:tblStylePr>
-  </w:style>
-  <w:style w:type="table" w:styleId="98">
+          <w:left w:val="none" w:color="000000" w:sz="4" w:space="0"/>
+          <w:bottom w:val="none" w:color="000000" w:sz="4" w:space="0"/>
+          <w:right w:val="none" w:color="000000" w:sz="4" w:space="0"/>
+        </w:tcBorders>
+      </w:tcPr>
+    </w:tblStylePr>
+  </w:style>
+  <w:style w:type="table" w:styleId="739">
     <w:name w:val="Grid Table 7 Colorful - Accent 2"/>
-    <w:basedOn w:val="599"/>
+    <w:basedOn w:val="833"/>
     <w:uiPriority w:val="99"/>
     <w:pPr>
       <w:spacing w:after="0" w:line="240" w:lineRule="auto"/>
@@ -7550,11 +7857,11 @@
         <w:jc w:val="right"/>
       </w:pPr>
       <w:tcPr>
-        <w:shd w:color="ffffff"/>
-        <w:tcBorders>
-          <w:top w:val="none"/>
-          <w:left w:val="none"/>
-          <w:bottom w:val="none"/>
+        <w:shd w:val="clear" w:color="ffffff"/>
+        <w:tcBorders>
+          <w:top w:val="none" w:color="000000" w:sz="4" w:space="0"/>
+          <w:left w:val="none" w:color="000000" w:sz="4" w:space="0"/>
+          <w:bottom w:val="none" w:color="000000" w:sz="4" w:space="0"/>
           <w:right w:val="single" w:color="000000" w:themeColor="accent2" w:themeTint="97" w:sz="4" w:space="0"/>
         </w:tcBorders>
       </w:tcPr>
@@ -7569,10 +7876,10 @@
       <w:tcPr>
         <w:shd w:val="clear" w:color="ffffff" w:themeColor="light1" w:fill="ffffff" w:themeFill="light1"/>
         <w:tcBorders>
-          <w:top w:val="none"/>
-          <w:left w:val="none"/>
+          <w:top w:val="none" w:color="000000" w:sz="4" w:space="0"/>
+          <w:left w:val="none" w:color="000000" w:sz="4" w:space="0"/>
           <w:bottom w:val="single" w:color="000000" w:themeColor="accent2" w:themeTint="97" w:sz="4" w:space="0"/>
-          <w:right w:val="none"/>
+          <w:right w:val="none" w:color="000000" w:sz="4" w:space="0"/>
         </w:tcBorders>
       </w:tcPr>
     </w:tblStylePr>
@@ -7584,12 +7891,12 @@
         <w:sz w:val="22"/>
       </w:rPr>
       <w:tcPr>
-        <w:shd w:color="ffffff"/>
-        <w:tcBorders>
-          <w:top w:val="none"/>
+        <w:shd w:val="clear" w:color="ffffff"/>
+        <w:tcBorders>
+          <w:top w:val="none" w:color="000000" w:sz="4" w:space="0"/>
           <w:left w:val="single" w:color="000000" w:themeColor="accent2" w:themeTint="97" w:sz="4" w:space="0"/>
-          <w:bottom w:val="none"/>
-          <w:right w:val="none"/>
+          <w:bottom w:val="none" w:color="000000" w:sz="4" w:space="0"/>
+          <w:right w:val="none" w:color="000000" w:sz="4" w:space="0"/>
         </w:tcBorders>
       </w:tcPr>
     </w:tblStylePr>
@@ -7604,16 +7911,16 @@
         <w:shd w:val="clear" w:color="ffffff" w:themeColor="light1" w:fill="ffffff" w:themeFill="light1"/>
         <w:tcBorders>
           <w:top w:val="single" w:color="000000" w:themeColor="accent2" w:themeTint="97" w:sz="4" w:space="0"/>
-          <w:left w:val="none"/>
-          <w:bottom w:val="none"/>
-          <w:right w:val="none"/>
-        </w:tcBorders>
-      </w:tcPr>
-    </w:tblStylePr>
-  </w:style>
-  <w:style w:type="table" w:styleId="99">
+          <w:left w:val="none" w:color="000000" w:sz="4" w:space="0"/>
+          <w:bottom w:val="none" w:color="000000" w:sz="4" w:space="0"/>
+          <w:right w:val="none" w:color="000000" w:sz="4" w:space="0"/>
+        </w:tcBorders>
+      </w:tcPr>
+    </w:tblStylePr>
+  </w:style>
+  <w:style w:type="table" w:styleId="740">
     <w:name w:val="Grid Table 7 Colorful - Accent 3"/>
-    <w:basedOn w:val="599"/>
+    <w:basedOn w:val="833"/>
     <w:uiPriority w:val="99"/>
     <w:pPr>
       <w:spacing w:after="0" w:line="240" w:lineRule="auto"/>
@@ -7662,11 +7969,11 @@
         <w:jc w:val="right"/>
       </w:pPr>
       <w:tcPr>
-        <w:shd w:color="ffffff"/>
-        <w:tcBorders>
-          <w:top w:val="none"/>
-          <w:left w:val="none"/>
-          <w:bottom w:val="none"/>
+        <w:shd w:val="clear" w:color="ffffff"/>
+        <w:tcBorders>
+          <w:top w:val="none" w:color="000000" w:sz="4" w:space="0"/>
+          <w:left w:val="none" w:color="000000" w:sz="4" w:space="0"/>
+          <w:bottom w:val="none" w:color="000000" w:sz="4" w:space="0"/>
           <w:right w:val="single" w:color="000000" w:themeColor="accent3" w:themeTint="FE" w:sz="4" w:space="0"/>
         </w:tcBorders>
       </w:tcPr>
@@ -7681,10 +7988,10 @@
       <w:tcPr>
         <w:shd w:val="clear" w:color="ffffff" w:themeColor="light1" w:fill="ffffff" w:themeFill="light1"/>
         <w:tcBorders>
-          <w:top w:val="none"/>
-          <w:left w:val="none"/>
+          <w:top w:val="none" w:color="000000" w:sz="4" w:space="0"/>
+          <w:left w:val="none" w:color="000000" w:sz="4" w:space="0"/>
           <w:bottom w:val="single" w:color="000000" w:themeColor="accent3" w:themeTint="FE" w:sz="4" w:space="0"/>
-          <w:right w:val="none"/>
+          <w:right w:val="none" w:color="000000" w:sz="4" w:space="0"/>
         </w:tcBorders>
       </w:tcPr>
     </w:tblStylePr>
@@ -7696,12 +8003,12 @@
         <w:sz w:val="22"/>
       </w:rPr>
       <w:tcPr>
-        <w:shd w:color="ffffff"/>
-        <w:tcBorders>
-          <w:top w:val="none"/>
+        <w:shd w:val="clear" w:color="ffffff"/>
+        <w:tcBorders>
+          <w:top w:val="none" w:color="000000" w:sz="4" w:space="0"/>
           <w:left w:val="single" w:color="000000" w:themeColor="accent3" w:themeTint="FE" w:sz="4" w:space="0"/>
-          <w:bottom w:val="none"/>
-          <w:right w:val="none"/>
+          <w:bottom w:val="none" w:color="000000" w:sz="4" w:space="0"/>
+          <w:right w:val="none" w:color="000000" w:sz="4" w:space="0"/>
         </w:tcBorders>
       </w:tcPr>
     </w:tblStylePr>
@@ -7716,16 +8023,16 @@
         <w:shd w:val="clear" w:color="ffffff" w:themeColor="light1" w:fill="ffffff" w:themeFill="light1"/>
         <w:tcBorders>
           <w:top w:val="single" w:color="000000" w:themeColor="accent3" w:themeTint="FE" w:sz="4" w:space="0"/>
-          <w:left w:val="none"/>
-          <w:bottom w:val="none"/>
-          <w:right w:val="none"/>
-        </w:tcBorders>
-      </w:tcPr>
-    </w:tblStylePr>
-  </w:style>
-  <w:style w:type="table" w:styleId="100">
+          <w:left w:val="none" w:color="000000" w:sz="4" w:space="0"/>
+          <w:bottom w:val="none" w:color="000000" w:sz="4" w:space="0"/>
+          <w:right w:val="none" w:color="000000" w:sz="4" w:space="0"/>
+        </w:tcBorders>
+      </w:tcPr>
+    </w:tblStylePr>
+  </w:style>
+  <w:style w:type="table" w:styleId="741">
     <w:name w:val="Grid Table 7 Colorful - Accent 4"/>
-    <w:basedOn w:val="599"/>
+    <w:basedOn w:val="833"/>
     <w:uiPriority w:val="99"/>
     <w:pPr>
       <w:spacing w:after="0" w:line="240" w:lineRule="auto"/>
@@ -7774,11 +8081,11 @@
         <w:jc w:val="right"/>
       </w:pPr>
       <w:tcPr>
-        <w:shd w:color="ffffff"/>
-        <w:tcBorders>
-          <w:top w:val="none"/>
-          <w:left w:val="none"/>
-          <w:bottom w:val="none"/>
+        <w:shd w:val="clear" w:color="ffffff"/>
+        <w:tcBorders>
+          <w:top w:val="none" w:color="000000" w:sz="4" w:space="0"/>
+          <w:left w:val="none" w:color="000000" w:sz="4" w:space="0"/>
+          <w:bottom w:val="none" w:color="000000" w:sz="4" w:space="0"/>
           <w:right w:val="single" w:color="000000" w:themeColor="accent4" w:themeTint="9A" w:sz="4" w:space="0"/>
         </w:tcBorders>
       </w:tcPr>
@@ -7793,10 +8100,10 @@
       <w:tcPr>
         <w:shd w:val="clear" w:color="ffffff" w:themeColor="light1" w:fill="ffffff" w:themeFill="light1"/>
         <w:tcBorders>
-          <w:top w:val="none"/>
-          <w:left w:val="none"/>
+          <w:top w:val="none" w:color="000000" w:sz="4" w:space="0"/>
+          <w:left w:val="none" w:color="000000" w:sz="4" w:space="0"/>
           <w:bottom w:val="single" w:color="000000" w:themeColor="accent4" w:themeTint="9A" w:sz="4" w:space="0"/>
-          <w:right w:val="none"/>
+          <w:right w:val="none" w:color="000000" w:sz="4" w:space="0"/>
         </w:tcBorders>
       </w:tcPr>
     </w:tblStylePr>
@@ -7808,12 +8115,12 @@
         <w:sz w:val="22"/>
       </w:rPr>
       <w:tcPr>
-        <w:shd w:color="ffffff"/>
-        <w:tcBorders>
-          <w:top w:val="none"/>
+        <w:shd w:val="clear" w:color="ffffff"/>
+        <w:tcBorders>
+          <w:top w:val="none" w:color="000000" w:sz="4" w:space="0"/>
           <w:left w:val="single" w:color="000000" w:themeColor="accent4" w:themeTint="9A" w:sz="4" w:space="0"/>
-          <w:bottom w:val="none"/>
-          <w:right w:val="none"/>
+          <w:bottom w:val="none" w:color="000000" w:sz="4" w:space="0"/>
+          <w:right w:val="none" w:color="000000" w:sz="4" w:space="0"/>
         </w:tcBorders>
       </w:tcPr>
     </w:tblStylePr>
@@ -7828,16 +8135,16 @@
         <w:shd w:val="clear" w:color="ffffff" w:themeColor="light1" w:fill="ffffff" w:themeFill="light1"/>
         <w:tcBorders>
           <w:top w:val="single" w:color="000000" w:themeColor="accent4" w:themeTint="9A" w:sz="4" w:space="0"/>
-          <w:left w:val="none"/>
-          <w:bottom w:val="none"/>
-          <w:right w:val="none"/>
-        </w:tcBorders>
-      </w:tcPr>
-    </w:tblStylePr>
-  </w:style>
-  <w:style w:type="table" w:styleId="101">
+          <w:left w:val="none" w:color="000000" w:sz="4" w:space="0"/>
+          <w:bottom w:val="none" w:color="000000" w:sz="4" w:space="0"/>
+          <w:right w:val="none" w:color="000000" w:sz="4" w:space="0"/>
+        </w:tcBorders>
+      </w:tcPr>
+    </w:tblStylePr>
+  </w:style>
+  <w:style w:type="table" w:styleId="742">
     <w:name w:val="Grid Table 7 Colorful - Accent 5"/>
-    <w:basedOn w:val="599"/>
+    <w:basedOn w:val="833"/>
     <w:uiPriority w:val="99"/>
     <w:pPr>
       <w:spacing w:after="0" w:line="240" w:lineRule="auto"/>
@@ -7886,11 +8193,11 @@
         <w:jc w:val="right"/>
       </w:pPr>
       <w:tcPr>
-        <w:shd w:color="ffffff"/>
-        <w:tcBorders>
-          <w:top w:val="none"/>
-          <w:left w:val="none"/>
-          <w:bottom w:val="none"/>
+        <w:shd w:val="clear" w:color="ffffff"/>
+        <w:tcBorders>
+          <w:top w:val="none" w:color="000000" w:sz="4" w:space="0"/>
+          <w:left w:val="none" w:color="000000" w:sz="4" w:space="0"/>
+          <w:bottom w:val="none" w:color="000000" w:sz="4" w:space="0"/>
           <w:right w:val="single" w:color="000000" w:themeColor="accent5" w:themeTint="90" w:sz="4" w:space="0"/>
         </w:tcBorders>
       </w:tcPr>
@@ -7905,10 +8212,10 @@
       <w:tcPr>
         <w:shd w:val="clear" w:color="ffffff" w:themeColor="light1" w:fill="ffffff" w:themeFill="light1"/>
         <w:tcBorders>
-          <w:top w:val="none"/>
-          <w:left w:val="none"/>
+          <w:top w:val="none" w:color="000000" w:sz="4" w:space="0"/>
+          <w:left w:val="none" w:color="000000" w:sz="4" w:space="0"/>
           <w:bottom w:val="single" w:color="000000" w:themeColor="accent5" w:themeTint="90" w:sz="4" w:space="0"/>
-          <w:right w:val="none"/>
+          <w:right w:val="none" w:color="000000" w:sz="4" w:space="0"/>
         </w:tcBorders>
       </w:tcPr>
     </w:tblStylePr>
@@ -7920,12 +8227,12 @@
         <w:sz w:val="22"/>
       </w:rPr>
       <w:tcPr>
-        <w:shd w:color="ffffff"/>
-        <w:tcBorders>
-          <w:top w:val="none"/>
+        <w:shd w:val="clear" w:color="ffffff"/>
+        <w:tcBorders>
+          <w:top w:val="none" w:color="000000" w:sz="4" w:space="0"/>
           <w:left w:val="single" w:color="000000" w:themeColor="accent5" w:themeTint="90" w:sz="4" w:space="0"/>
-          <w:bottom w:val="none"/>
-          <w:right w:val="none"/>
+          <w:bottom w:val="none" w:color="000000" w:sz="4" w:space="0"/>
+          <w:right w:val="none" w:color="000000" w:sz="4" w:space="0"/>
         </w:tcBorders>
       </w:tcPr>
     </w:tblStylePr>
@@ -7940,16 +8247,16 @@
         <w:shd w:val="clear" w:color="ffffff" w:themeColor="light1" w:fill="ffffff" w:themeFill="light1"/>
         <w:tcBorders>
           <w:top w:val="single" w:color="000000" w:themeColor="accent5" w:themeTint="90" w:sz="4" w:space="0"/>
-          <w:left w:val="none"/>
-          <w:bottom w:val="none"/>
-          <w:right w:val="none"/>
-        </w:tcBorders>
-      </w:tcPr>
-    </w:tblStylePr>
-  </w:style>
-  <w:style w:type="table" w:styleId="102">
+          <w:left w:val="none" w:color="000000" w:sz="4" w:space="0"/>
+          <w:bottom w:val="none" w:color="000000" w:sz="4" w:space="0"/>
+          <w:right w:val="none" w:color="000000" w:sz="4" w:space="0"/>
+        </w:tcBorders>
+      </w:tcPr>
+    </w:tblStylePr>
+  </w:style>
+  <w:style w:type="table" w:styleId="743">
     <w:name w:val="Grid Table 7 Colorful - Accent 6"/>
-    <w:basedOn w:val="599"/>
+    <w:basedOn w:val="833"/>
     <w:uiPriority w:val="99"/>
     <w:pPr>
       <w:spacing w:after="0" w:line="240" w:lineRule="auto"/>
@@ -7998,11 +8305,11 @@
         <w:jc w:val="right"/>
       </w:pPr>
       <w:tcPr>
-        <w:shd w:color="ffffff"/>
-        <w:tcBorders>
-          <w:top w:val="none"/>
-          <w:left w:val="none"/>
-          <w:bottom w:val="none"/>
+        <w:shd w:val="clear" w:color="ffffff"/>
+        <w:tcBorders>
+          <w:top w:val="none" w:color="000000" w:sz="4" w:space="0"/>
+          <w:left w:val="none" w:color="000000" w:sz="4" w:space="0"/>
+          <w:bottom w:val="none" w:color="000000" w:sz="4" w:space="0"/>
           <w:right w:val="single" w:color="000000" w:themeColor="accent6" w:themeTint="90" w:sz="4" w:space="0"/>
         </w:tcBorders>
       </w:tcPr>
@@ -8017,10 +8324,10 @@
       <w:tcPr>
         <w:shd w:val="clear" w:color="ffffff" w:themeColor="light1" w:fill="ffffff" w:themeFill="light1"/>
         <w:tcBorders>
-          <w:top w:val="none"/>
-          <w:left w:val="none"/>
+          <w:top w:val="none" w:color="000000" w:sz="4" w:space="0"/>
+          <w:left w:val="none" w:color="000000" w:sz="4" w:space="0"/>
           <w:bottom w:val="single" w:color="000000" w:themeColor="accent6" w:themeTint="90" w:sz="4" w:space="0"/>
-          <w:right w:val="none"/>
+          <w:right w:val="none" w:color="000000" w:sz="4" w:space="0"/>
         </w:tcBorders>
       </w:tcPr>
     </w:tblStylePr>
@@ -8032,12 +8339,12 @@
         <w:sz w:val="22"/>
       </w:rPr>
       <w:tcPr>
-        <w:shd w:color="ffffff"/>
-        <w:tcBorders>
-          <w:top w:val="none"/>
+        <w:shd w:val="clear" w:color="ffffff"/>
+        <w:tcBorders>
+          <w:top w:val="none" w:color="000000" w:sz="4" w:space="0"/>
           <w:left w:val="single" w:color="000000" w:themeColor="accent6" w:themeTint="90" w:sz="4" w:space="0"/>
-          <w:bottom w:val="none"/>
-          <w:right w:val="none"/>
+          <w:bottom w:val="none" w:color="000000" w:sz="4" w:space="0"/>
+          <w:right w:val="none" w:color="000000" w:sz="4" w:space="0"/>
         </w:tcBorders>
       </w:tcPr>
     </w:tblStylePr>
@@ -8052,16 +8359,16 @@
         <w:shd w:val="clear" w:color="ffffff" w:themeColor="light1" w:fill="ffffff" w:themeFill="light1"/>
         <w:tcBorders>
           <w:top w:val="single" w:color="000000" w:themeColor="accent6" w:themeTint="90" w:sz="4" w:space="0"/>
-          <w:left w:val="none"/>
-          <w:bottom w:val="none"/>
-          <w:right w:val="none"/>
-        </w:tcBorders>
-      </w:tcPr>
-    </w:tblStylePr>
-  </w:style>
-  <w:style w:type="table" w:styleId="103">
+          <w:left w:val="none" w:color="000000" w:sz="4" w:space="0"/>
+          <w:bottom w:val="none" w:color="000000" w:sz="4" w:space="0"/>
+          <w:right w:val="none" w:color="000000" w:sz="4" w:space="0"/>
+        </w:tcBorders>
+      </w:tcPr>
+    </w:tblStylePr>
+  </w:style>
+  <w:style w:type="table" w:styleId="744">
     <w:name w:val="List Table 1 Light"/>
-    <w:basedOn w:val="599"/>
+    <w:basedOn w:val="833"/>
     <w:uiPriority w:val="99"/>
     <w:pPr>
       <w:spacing w:after="0" w:line="240" w:lineRule="auto"/>
@@ -8122,9 +8429,9 @@
       </w:tcPr>
     </w:tblStylePr>
   </w:style>
-  <w:style w:type="table" w:styleId="104">
+  <w:style w:type="table" w:styleId="745">
     <w:name w:val="List Table 1 Light - Accent 1"/>
-    <w:basedOn w:val="599"/>
+    <w:basedOn w:val="833"/>
     <w:uiPriority w:val="99"/>
     <w:pPr>
       <w:spacing w:after="0" w:line="240" w:lineRule="auto"/>
@@ -8185,9 +8492,9 @@
       </w:tcPr>
     </w:tblStylePr>
   </w:style>
-  <w:style w:type="table" w:styleId="105">
+  <w:style w:type="table" w:styleId="746">
     <w:name w:val="List Table 1 Light - Accent 2"/>
-    <w:basedOn w:val="599"/>
+    <w:basedOn w:val="833"/>
     <w:uiPriority w:val="99"/>
     <w:pPr>
       <w:spacing w:after="0" w:line="240" w:lineRule="auto"/>
@@ -8248,9 +8555,9 @@
       </w:tcPr>
     </w:tblStylePr>
   </w:style>
-  <w:style w:type="table" w:styleId="106">
+  <w:style w:type="table" w:styleId="747">
     <w:name w:val="List Table 1 Light - Accent 3"/>
-    <w:basedOn w:val="599"/>
+    <w:basedOn w:val="833"/>
     <w:uiPriority w:val="99"/>
     <w:pPr>
       <w:spacing w:after="0" w:line="240" w:lineRule="auto"/>
@@ -8311,9 +8618,9 @@
       </w:tcPr>
     </w:tblStylePr>
   </w:style>
-  <w:style w:type="table" w:styleId="107">
+  <w:style w:type="table" w:styleId="748">
     <w:name w:val="List Table 1 Light - Accent 4"/>
-    <w:basedOn w:val="599"/>
+    <w:basedOn w:val="833"/>
     <w:uiPriority w:val="99"/>
     <w:pPr>
       <w:spacing w:after="0" w:line="240" w:lineRule="auto"/>
@@ -8374,9 +8681,9 @@
       </w:tcPr>
     </w:tblStylePr>
   </w:style>
-  <w:style w:type="table" w:styleId="108">
+  <w:style w:type="table" w:styleId="749">
     <w:name w:val="List Table 1 Light - Accent 5"/>
-    <w:basedOn w:val="599"/>
+    <w:basedOn w:val="833"/>
     <w:uiPriority w:val="99"/>
     <w:pPr>
       <w:spacing w:after="0" w:line="240" w:lineRule="auto"/>
@@ -8437,9 +8744,9 @@
       </w:tcPr>
     </w:tblStylePr>
   </w:style>
-  <w:style w:type="table" w:styleId="109">
+  <w:style w:type="table" w:styleId="750">
     <w:name w:val="List Table 1 Light - Accent 6"/>
-    <w:basedOn w:val="599"/>
+    <w:basedOn w:val="833"/>
     <w:uiPriority w:val="99"/>
     <w:pPr>
       <w:spacing w:after="0" w:line="240" w:lineRule="auto"/>
@@ -8500,9 +8807,9 @@
       </w:tcPr>
     </w:tblStylePr>
   </w:style>
-  <w:style w:type="table" w:styleId="110">
+  <w:style w:type="table" w:styleId="751">
     <w:name w:val="List Table 2"/>
-    <w:basedOn w:val="599"/>
+    <w:basedOn w:val="833"/>
     <w:uiPriority w:val="99"/>
     <w:pPr>
       <w:spacing w:after="0" w:line="240" w:lineRule="auto"/>
@@ -8586,9 +8893,9 @@
       </w:tcPr>
     </w:tblStylePr>
   </w:style>
-  <w:style w:type="table" w:styleId="111">
+  <w:style w:type="table" w:styleId="752">
     <w:name w:val="List Table 2 - Accent 1"/>
-    <w:basedOn w:val="599"/>
+    <w:basedOn w:val="833"/>
     <w:uiPriority w:val="99"/>
     <w:pPr>
       <w:spacing w:after="0" w:line="240" w:lineRule="auto"/>
@@ -8672,9 +8979,9 @@
       </w:tcPr>
     </w:tblStylePr>
   </w:style>
-  <w:style w:type="table" w:styleId="112">
+  <w:style w:type="table" w:styleId="753">
     <w:name w:val="List Table 2 - Accent 2"/>
-    <w:basedOn w:val="599"/>
+    <w:basedOn w:val="833"/>
     <w:uiPriority w:val="99"/>
     <w:pPr>
       <w:spacing w:after="0" w:line="240" w:lineRule="auto"/>
@@ -8758,9 +9065,9 @@
       </w:tcPr>
     </w:tblStylePr>
   </w:style>
-  <w:style w:type="table" w:styleId="113">
+  <w:style w:type="table" w:styleId="754">
     <w:name w:val="List Table 2 - Accent 3"/>
-    <w:basedOn w:val="599"/>
+    <w:basedOn w:val="833"/>
     <w:uiPriority w:val="99"/>
     <w:pPr>
       <w:spacing w:after="0" w:line="240" w:lineRule="auto"/>
@@ -8844,9 +9151,9 @@
       </w:tcPr>
     </w:tblStylePr>
   </w:style>
-  <w:style w:type="table" w:styleId="114">
+  <w:style w:type="table" w:styleId="755">
     <w:name w:val="List Table 2 - Accent 4"/>
-    <w:basedOn w:val="599"/>
+    <w:basedOn w:val="833"/>
     <w:uiPriority w:val="99"/>
     <w:pPr>
       <w:spacing w:after="0" w:line="240" w:lineRule="auto"/>
@@ -8930,9 +9237,9 @@
       </w:tcPr>
     </w:tblStylePr>
   </w:style>
-  <w:style w:type="table" w:styleId="115">
+  <w:style w:type="table" w:styleId="756">
     <w:name w:val="List Table 2 - Accent 5"/>
-    <w:basedOn w:val="599"/>
+    <w:basedOn w:val="833"/>
     <w:uiPriority w:val="99"/>
     <w:pPr>
       <w:spacing w:after="0" w:line="240" w:lineRule="auto"/>
@@ -9016,9 +9323,9 @@
       </w:tcPr>
     </w:tblStylePr>
   </w:style>
-  <w:style w:type="table" w:styleId="116">
+  <w:style w:type="table" w:styleId="757">
     <w:name w:val="List Table 2 - Accent 6"/>
-    <w:basedOn w:val="599"/>
+    <w:basedOn w:val="833"/>
     <w:uiPriority w:val="99"/>
     <w:pPr>
       <w:spacing w:after="0" w:line="240" w:lineRule="auto"/>
@@ -9102,9 +9409,9 @@
       </w:tcPr>
     </w:tblStylePr>
   </w:style>
-  <w:style w:type="table" w:styleId="117">
+  <w:style w:type="table" w:styleId="758">
     <w:name w:val="List Table 3"/>
-    <w:basedOn w:val="599"/>
+    <w:basedOn w:val="833"/>
     <w:uiPriority w:val="99"/>
     <w:pPr>
       <w:spacing w:after="0" w:line="240" w:lineRule="auto"/>
@@ -9176,9 +9483,9 @@
       </w:rPr>
     </w:tblStylePr>
   </w:style>
-  <w:style w:type="table" w:styleId="118">
+  <w:style w:type="table" w:styleId="759">
     <w:name w:val="List Table 3 - Accent 1"/>
-    <w:basedOn w:val="599"/>
+    <w:basedOn w:val="833"/>
     <w:uiPriority w:val="99"/>
     <w:pPr>
       <w:spacing w:after="0" w:line="240" w:lineRule="auto"/>
@@ -9250,9 +9557,9 @@
       </w:rPr>
     </w:tblStylePr>
   </w:style>
-  <w:style w:type="table" w:styleId="119">
+  <w:style w:type="table" w:styleId="760">
     <w:name w:val="List Table 3 - Accent 2"/>
-    <w:basedOn w:val="599"/>
+    <w:basedOn w:val="833"/>
     <w:uiPriority w:val="99"/>
     <w:pPr>
       <w:spacing w:after="0" w:line="240" w:lineRule="auto"/>
@@ -9324,9 +9631,9 @@
       </w:rPr>
     </w:tblStylePr>
   </w:style>
-  <w:style w:type="table" w:styleId="120">
+  <w:style w:type="table" w:styleId="761">
     <w:name w:val="List Table 3 - Accent 3"/>
-    <w:basedOn w:val="599"/>
+    <w:basedOn w:val="833"/>
     <w:uiPriority w:val="99"/>
     <w:pPr>
       <w:spacing w:after="0" w:line="240" w:lineRule="auto"/>
@@ -9398,9 +9705,9 @@
       </w:rPr>
     </w:tblStylePr>
   </w:style>
-  <w:style w:type="table" w:styleId="121">
+  <w:style w:type="table" w:styleId="762">
     <w:name w:val="List Table 3 - Accent 4"/>
-    <w:basedOn w:val="599"/>
+    <w:basedOn w:val="833"/>
     <w:uiPriority w:val="99"/>
     <w:pPr>
       <w:spacing w:after="0" w:line="240" w:lineRule="auto"/>
@@ -9472,9 +9779,9 @@
       </w:rPr>
     </w:tblStylePr>
   </w:style>
-  <w:style w:type="table" w:styleId="122">
+  <w:style w:type="table" w:styleId="763">
     <w:name w:val="List Table 3 - Accent 5"/>
-    <w:basedOn w:val="599"/>
+    <w:basedOn w:val="833"/>
     <w:uiPriority w:val="99"/>
     <w:pPr>
       <w:spacing w:after="0" w:line="240" w:lineRule="auto"/>
@@ -9546,9 +9853,9 @@
       </w:rPr>
     </w:tblStylePr>
   </w:style>
-  <w:style w:type="table" w:styleId="123">
+  <w:style w:type="table" w:styleId="764">
     <w:name w:val="List Table 3 - Accent 6"/>
-    <w:basedOn w:val="599"/>
+    <w:basedOn w:val="833"/>
     <w:uiPriority w:val="99"/>
     <w:pPr>
       <w:spacing w:after="0" w:line="240" w:lineRule="auto"/>
@@ -9620,9 +9927,9 @@
       </w:rPr>
     </w:tblStylePr>
   </w:style>
-  <w:style w:type="table" w:styleId="124">
+  <w:style w:type="table" w:styleId="765">
     <w:name w:val="List Table 4"/>
-    <w:basedOn w:val="599"/>
+    <w:basedOn w:val="833"/>
     <w:uiPriority w:val="99"/>
     <w:pPr>
       <w:spacing w:after="0" w:line="240" w:lineRule="auto"/>
@@ -9689,9 +9996,9 @@
       </w:rPr>
     </w:tblStylePr>
   </w:style>
-  <w:style w:type="table" w:styleId="125">
+  <w:style w:type="table" w:styleId="766">
     <w:name w:val="List Table 4 - Accent 1"/>
-    <w:basedOn w:val="599"/>
+    <w:basedOn w:val="833"/>
     <w:uiPriority w:val="99"/>
     <w:pPr>
       <w:spacing w:after="0" w:line="240" w:lineRule="auto"/>
@@ -9758,9 +10065,9 @@
       </w:rPr>
     </w:tblStylePr>
   </w:style>
-  <w:style w:type="table" w:styleId="126">
+  <w:style w:type="table" w:styleId="767">
     <w:name w:val="List Table 4 - Accent 2"/>
-    <w:basedOn w:val="599"/>
+    <w:basedOn w:val="833"/>
     <w:uiPriority w:val="99"/>
     <w:pPr>
       <w:spacing w:after="0" w:line="240" w:lineRule="auto"/>
@@ -9827,9 +10134,9 @@
       </w:rPr>
     </w:tblStylePr>
   </w:style>
-  <w:style w:type="table" w:styleId="127">
+  <w:style w:type="table" w:styleId="768">
     <w:name w:val="List Table 4 - Accent 3"/>
-    <w:basedOn w:val="599"/>
+    <w:basedOn w:val="833"/>
     <w:uiPriority w:val="99"/>
     <w:pPr>
       <w:spacing w:after="0" w:line="240" w:lineRule="auto"/>
@@ -9896,9 +10203,9 @@
       </w:rPr>
     </w:tblStylePr>
   </w:style>
-  <w:style w:type="table" w:styleId="128">
+  <w:style w:type="table" w:styleId="769">
     <w:name w:val="List Table 4 - Accent 4"/>
-    <w:basedOn w:val="599"/>
+    <w:basedOn w:val="833"/>
     <w:uiPriority w:val="99"/>
     <w:pPr>
       <w:spacing w:after="0" w:line="240" w:lineRule="auto"/>
@@ -9965,9 +10272,9 @@
       </w:rPr>
     </w:tblStylePr>
   </w:style>
-  <w:style w:type="table" w:styleId="129">
+  <w:style w:type="table" w:styleId="770">
     <w:name w:val="List Table 4 - Accent 5"/>
-    <w:basedOn w:val="599"/>
+    <w:basedOn w:val="833"/>
     <w:uiPriority w:val="99"/>
     <w:pPr>
       <w:spacing w:after="0" w:line="240" w:lineRule="auto"/>
@@ -10034,9 +10341,9 @@
       </w:rPr>
     </w:tblStylePr>
   </w:style>
-  <w:style w:type="table" w:styleId="130">
+  <w:style w:type="table" w:styleId="771">
     <w:name w:val="List Table 4 - Accent 6"/>
-    <w:basedOn w:val="599"/>
+    <w:basedOn w:val="833"/>
     <w:uiPriority w:val="99"/>
     <w:pPr>
       <w:spacing w:after="0" w:line="240" w:lineRule="auto"/>
@@ -10103,9 +10410,9 @@
       </w:rPr>
     </w:tblStylePr>
   </w:style>
-  <w:style w:type="table" w:styleId="131">
+  <w:style w:type="table" w:styleId="772">
     <w:name w:val="List Table 5 Dark"/>
-    <w:basedOn w:val="599"/>
+    <w:basedOn w:val="833"/>
     <w:uiPriority w:val="99"/>
     <w:pPr>
       <w:spacing w:after="0" w:line="240" w:lineRule="auto"/>
@@ -10210,9 +10517,9 @@
       </w:rPr>
     </w:tblStylePr>
   </w:style>
-  <w:style w:type="table" w:styleId="132">
+  <w:style w:type="table" w:styleId="773">
     <w:name w:val="List Table 5 Dark - Accent 1"/>
-    <w:basedOn w:val="599"/>
+    <w:basedOn w:val="833"/>
     <w:uiPriority w:val="99"/>
     <w:pPr>
       <w:spacing w:after="0" w:line="240" w:lineRule="auto"/>
@@ -10317,9 +10624,9 @@
       </w:rPr>
     </w:tblStylePr>
   </w:style>
-  <w:style w:type="table" w:styleId="133">
+  <w:style w:type="table" w:styleId="774">
     <w:name w:val="List Table 5 Dark - Accent 2"/>
-    <w:basedOn w:val="599"/>
+    <w:basedOn w:val="833"/>
     <w:uiPriority w:val="99"/>
     <w:pPr>
       <w:spacing w:after="0" w:line="240" w:lineRule="auto"/>
@@ -10424,9 +10731,9 @@
       </w:rPr>
     </w:tblStylePr>
   </w:style>
-  <w:style w:type="table" w:styleId="134">
+  <w:style w:type="table" w:styleId="775">
     <w:name w:val="List Table 5 Dark - Accent 3"/>
-    <w:basedOn w:val="599"/>
+    <w:basedOn w:val="833"/>
     <w:uiPriority w:val="99"/>
     <w:pPr>
       <w:spacing w:after="0" w:line="240" w:lineRule="auto"/>
@@ -10531,9 +10838,9 @@
       </w:rPr>
     </w:tblStylePr>
   </w:style>
-  <w:style w:type="table" w:styleId="135">
+  <w:style w:type="table" w:styleId="776">
     <w:name w:val="List Table 5 Dark - Accent 4"/>
-    <w:basedOn w:val="599"/>
+    <w:basedOn w:val="833"/>
     <w:uiPriority w:val="99"/>
     <w:pPr>
       <w:spacing w:after="0" w:line="240" w:lineRule="auto"/>
@@ -10638,9 +10945,9 @@
       </w:rPr>
     </w:tblStylePr>
   </w:style>
-  <w:style w:type="table" w:styleId="136">
+  <w:style w:type="table" w:styleId="777">
     <w:name w:val="List Table 5 Dark - Accent 5"/>
-    <w:basedOn w:val="599"/>
+    <w:basedOn w:val="833"/>
     <w:uiPriority w:val="99"/>
     <w:pPr>
       <w:spacing w:after="0" w:line="240" w:lineRule="auto"/>
@@ -10745,9 +11052,9 @@
       </w:rPr>
     </w:tblStylePr>
   </w:style>
-  <w:style w:type="table" w:styleId="137">
+  <w:style w:type="table" w:styleId="778">
     <w:name w:val="List Table 5 Dark - Accent 6"/>
-    <w:basedOn w:val="599"/>
+    <w:basedOn w:val="833"/>
     <w:uiPriority w:val="99"/>
     <w:pPr>
       <w:spacing w:after="0" w:line="240" w:lineRule="auto"/>
@@ -10852,9 +11159,9 @@
       </w:rPr>
     </w:tblStylePr>
   </w:style>
-  <w:style w:type="table" w:styleId="138">
+  <w:style w:type="table" w:styleId="779">
     <w:name w:val="List Table 6 Colorful"/>
-    <w:basedOn w:val="599"/>
+    <w:basedOn w:val="833"/>
     <w:uiPriority w:val="99"/>
     <w:pPr>
       <w:spacing w:after="0" w:line="240" w:lineRule="auto"/>
@@ -10925,9 +11232,9 @@
       </w:tcPr>
     </w:tblStylePr>
   </w:style>
-  <w:style w:type="table" w:styleId="139">
+  <w:style w:type="table" w:styleId="780">
     <w:name w:val="List Table 6 Colorful - Accent 1"/>
-    <w:basedOn w:val="599"/>
+    <w:basedOn w:val="833"/>
     <w:uiPriority w:val="99"/>
     <w:pPr>
       <w:spacing w:after="0" w:line="240" w:lineRule="auto"/>
@@ -10998,9 +11305,9 @@
       </w:tcPr>
     </w:tblStylePr>
   </w:style>
-  <w:style w:type="table" w:styleId="140">
+  <w:style w:type="table" w:styleId="781">
     <w:name w:val="List Table 6 Colorful - Accent 2"/>
-    <w:basedOn w:val="599"/>
+    <w:basedOn w:val="833"/>
     <w:uiPriority w:val="99"/>
     <w:pPr>
       <w:spacing w:after="0" w:line="240" w:lineRule="auto"/>
@@ -11071,9 +11378,9 @@
       </w:tcPr>
     </w:tblStylePr>
   </w:style>
-  <w:style w:type="table" w:styleId="141">
+  <w:style w:type="table" w:styleId="782">
     <w:name w:val="List Table 6 Colorful - Accent 3"/>
-    <w:basedOn w:val="599"/>
+    <w:basedOn w:val="833"/>
     <w:uiPriority w:val="99"/>
     <w:pPr>
       <w:spacing w:after="0" w:line="240" w:lineRule="auto"/>
@@ -11144,9 +11451,9 @@
       </w:tcPr>
     </w:tblStylePr>
   </w:style>
-  <w:style w:type="table" w:styleId="142">
+  <w:style w:type="table" w:styleId="783">
     <w:name w:val="List Table 6 Colorful - Accent 4"/>
-    <w:basedOn w:val="599"/>
+    <w:basedOn w:val="833"/>
     <w:uiPriority w:val="99"/>
     <w:pPr>
       <w:spacing w:after="0" w:line="240" w:lineRule="auto"/>
@@ -11217,9 +11524,9 @@
       </w:tcPr>
     </w:tblStylePr>
   </w:style>
-  <w:style w:type="table" w:styleId="143">
+  <w:style w:type="table" w:styleId="784">
     <w:name w:val="List Table 6 Colorful - Accent 5"/>
-    <w:basedOn w:val="599"/>
+    <w:basedOn w:val="833"/>
     <w:uiPriority w:val="99"/>
     <w:pPr>
       <w:spacing w:after="0" w:line="240" w:lineRule="auto"/>
@@ -11290,9 +11597,9 @@
       </w:tcPr>
     </w:tblStylePr>
   </w:style>
-  <w:style w:type="table" w:styleId="144">
+  <w:style w:type="table" w:styleId="785">
     <w:name w:val="List Table 6 Colorful - Accent 6"/>
-    <w:basedOn w:val="599"/>
+    <w:basedOn w:val="833"/>
     <w:uiPriority w:val="99"/>
     <w:pPr>
       <w:spacing w:after="0" w:line="240" w:lineRule="auto"/>
@@ -11363,9 +11670,9 @@
       </w:tcPr>
     </w:tblStylePr>
   </w:style>
-  <w:style w:type="table" w:styleId="145">
+  <w:style w:type="table" w:styleId="786">
     <w:name w:val="List Table 7 Colorful"/>
-    <w:basedOn w:val="599"/>
+    <w:basedOn w:val="833"/>
     <w:uiPriority w:val="99"/>
     <w:pPr>
       <w:spacing w:after="0" w:line="240" w:lineRule="auto"/>
@@ -11411,11 +11718,11 @@
         <w:jc w:val="right"/>
       </w:pPr>
       <w:tcPr>
-        <w:shd w:color="ffffff"/>
-        <w:tcBorders>
-          <w:top w:val="none"/>
-          <w:left w:val="none"/>
-          <w:bottom w:val="none"/>
+        <w:shd w:val="clear" w:color="ffffff"/>
+        <w:tcBorders>
+          <w:top w:val="none" w:color="000000" w:sz="4" w:space="0"/>
+          <w:left w:val="none" w:color="000000" w:sz="4" w:space="0"/>
+          <w:bottom w:val="none" w:color="000000" w:sz="4" w:space="0"/>
           <w:right w:val="single" w:color="000000" w:themeColor="text1" w:themeTint="80" w:sz="4" w:space="0"/>
         </w:tcBorders>
       </w:tcPr>
@@ -11430,10 +11737,10 @@
       <w:tcPr>
         <w:shd w:val="clear" w:color="ffffff" w:themeColor="light1" w:fill="ffffff" w:themeFill="light1"/>
         <w:tcBorders>
-          <w:top w:val="none"/>
-          <w:left w:val="none"/>
+          <w:top w:val="none" w:color="000000" w:sz="4" w:space="0"/>
+          <w:left w:val="none" w:color="000000" w:sz="4" w:space="0"/>
           <w:bottom w:val="single" w:color="000000" w:themeColor="text1" w:themeTint="80" w:sz="4" w:space="0"/>
-          <w:right w:val="none"/>
+          <w:right w:val="none" w:color="000000" w:sz="4" w:space="0"/>
         </w:tcBorders>
       </w:tcPr>
     </w:tblStylePr>
@@ -11445,12 +11752,12 @@
         <w:sz w:val="22"/>
       </w:rPr>
       <w:tcPr>
-        <w:shd w:color="ffffff"/>
-        <w:tcBorders>
-          <w:top w:val="none"/>
+        <w:shd w:val="clear" w:color="ffffff"/>
+        <w:tcBorders>
+          <w:top w:val="none" w:color="000000" w:sz="4" w:space="0"/>
           <w:left w:val="single" w:color="000000" w:themeColor="text1" w:themeTint="80" w:sz="4" w:space="0"/>
-          <w:bottom w:val="none"/>
-          <w:right w:val="none"/>
+          <w:bottom w:val="none" w:color="000000" w:sz="4" w:space="0"/>
+          <w:right w:val="none" w:color="000000" w:sz="4" w:space="0"/>
         </w:tcBorders>
       </w:tcPr>
     </w:tblStylePr>
@@ -11465,9 +11772,9 @@
         <w:shd w:val="clear" w:color="ffffff" w:themeColor="light1" w:fill="ffffff" w:themeFill="light1"/>
         <w:tcBorders>
           <w:top w:val="single" w:color="000000" w:themeColor="text1" w:themeTint="80" w:sz="4" w:space="0"/>
-          <w:left w:val="none"/>
-          <w:bottom w:val="none"/>
-          <w:right w:val="none"/>
+          <w:left w:val="none" w:color="000000" w:sz="4" w:space="0"/>
+          <w:bottom w:val="none" w:color="000000" w:sz="4" w:space="0"/>
+          <w:right w:val="none" w:color="000000" w:sz="4" w:space="0"/>
         </w:tcBorders>
       </w:tcPr>
     </w:tblStylePr>
@@ -11479,9 +11786,9 @@
       </w:rPr>
     </w:tblStylePr>
   </w:style>
-  <w:style w:type="table" w:styleId="146">
+  <w:style w:type="table" w:styleId="787">
     <w:name w:val="List Table 7 Colorful - Accent 1"/>
-    <w:basedOn w:val="599"/>
+    <w:basedOn w:val="833"/>
     <w:uiPriority w:val="99"/>
     <w:pPr>
       <w:spacing w:after="0" w:line="240" w:lineRule="auto"/>
@@ -11527,11 +11834,11 @@
         <w:jc w:val="right"/>
       </w:pPr>
       <w:tcPr>
-        <w:shd w:color="ffffff"/>
-        <w:tcBorders>
-          <w:top w:val="none"/>
-          <w:left w:val="none"/>
-          <w:bottom w:val="none"/>
+        <w:shd w:val="clear" w:color="ffffff"/>
+        <w:tcBorders>
+          <w:top w:val="none" w:color="000000" w:sz="4" w:space="0"/>
+          <w:left w:val="none" w:color="000000" w:sz="4" w:space="0"/>
+          <w:bottom w:val="none" w:color="000000" w:sz="4" w:space="0"/>
           <w:right w:val="single" w:color="000000" w:themeColor="accent1" w:sz="4" w:space="0"/>
         </w:tcBorders>
       </w:tcPr>
@@ -11546,10 +11853,10 @@
       <w:tcPr>
         <w:shd w:val="clear" w:color="ffffff" w:themeColor="light1" w:fill="ffffff" w:themeFill="light1"/>
         <w:tcBorders>
-          <w:top w:val="none"/>
-          <w:left w:val="none"/>
+          <w:top w:val="none" w:color="000000" w:sz="4" w:space="0"/>
+          <w:left w:val="none" w:color="000000" w:sz="4" w:space="0"/>
           <w:bottom w:val="single" w:color="000000" w:themeColor="accent1" w:sz="4" w:space="0"/>
-          <w:right w:val="none"/>
+          <w:right w:val="none" w:color="000000" w:sz="4" w:space="0"/>
         </w:tcBorders>
       </w:tcPr>
     </w:tblStylePr>
@@ -11561,12 +11868,12 @@
         <w:sz w:val="22"/>
       </w:rPr>
       <w:tcPr>
-        <w:shd w:color="ffffff"/>
-        <w:tcBorders>
-          <w:top w:val="none"/>
+        <w:shd w:val="clear" w:color="ffffff"/>
+        <w:tcBorders>
+          <w:top w:val="none" w:color="000000" w:sz="4" w:space="0"/>
           <w:left w:val="single" w:color="000000" w:themeColor="accent1" w:sz="4" w:space="0"/>
-          <w:bottom w:val="none"/>
-          <w:right w:val="none"/>
+          <w:bottom w:val="none" w:color="000000" w:sz="4" w:space="0"/>
+          <w:right w:val="none" w:color="000000" w:sz="4" w:space="0"/>
         </w:tcBorders>
       </w:tcPr>
     </w:tblStylePr>
@@ -11581,9 +11888,9 @@
         <w:shd w:val="clear" w:color="ffffff" w:themeColor="light1" w:fill="ffffff" w:themeFill="light1"/>
         <w:tcBorders>
           <w:top w:val="single" w:color="000000" w:themeColor="accent1" w:sz="4" w:space="0"/>
-          <w:left w:val="none"/>
-          <w:bottom w:val="none"/>
-          <w:right w:val="none"/>
+          <w:left w:val="none" w:color="000000" w:sz="4" w:space="0"/>
+          <w:bottom w:val="none" w:color="000000" w:sz="4" w:space="0"/>
+          <w:right w:val="none" w:color="000000" w:sz="4" w:space="0"/>
         </w:tcBorders>
       </w:tcPr>
     </w:tblStylePr>
@@ -11595,9 +11902,9 @@
       </w:rPr>
     </w:tblStylePr>
   </w:style>
-  <w:style w:type="table" w:styleId="147">
+  <w:style w:type="table" w:styleId="788">
     <w:name w:val="List Table 7 Colorful - Accent 2"/>
-    <w:basedOn w:val="599"/>
+    <w:basedOn w:val="833"/>
     <w:uiPriority w:val="99"/>
     <w:pPr>
       <w:spacing w:after="0" w:line="240" w:lineRule="auto"/>
@@ -11643,11 +11950,11 @@
         <w:jc w:val="right"/>
       </w:pPr>
       <w:tcPr>
-        <w:shd w:color="ffffff"/>
-        <w:tcBorders>
-          <w:top w:val="none"/>
-          <w:left w:val="none"/>
-          <w:bottom w:val="none"/>
+        <w:shd w:val="clear" w:color="ffffff"/>
+        <w:tcBorders>
+          <w:top w:val="none" w:color="000000" w:sz="4" w:space="0"/>
+          <w:left w:val="none" w:color="000000" w:sz="4" w:space="0"/>
+          <w:bottom w:val="none" w:color="000000" w:sz="4" w:space="0"/>
           <w:right w:val="single" w:color="000000" w:themeColor="accent2" w:themeTint="97" w:sz="4" w:space="0"/>
         </w:tcBorders>
       </w:tcPr>
@@ -11662,10 +11969,10 @@
       <w:tcPr>
         <w:shd w:val="clear" w:color="ffffff" w:themeColor="light1" w:fill="ffffff" w:themeFill="light1"/>
         <w:tcBorders>
-          <w:top w:val="none"/>
-          <w:left w:val="none"/>
+          <w:top w:val="none" w:color="000000" w:sz="4" w:space="0"/>
+          <w:left w:val="none" w:color="000000" w:sz="4" w:space="0"/>
           <w:bottom w:val="single" w:color="000000" w:themeColor="accent2" w:themeTint="97" w:sz="4" w:space="0"/>
-          <w:right w:val="none"/>
+          <w:right w:val="none" w:color="000000" w:sz="4" w:space="0"/>
         </w:tcBorders>
       </w:tcPr>
     </w:tblStylePr>
@@ -11677,12 +11984,12 @@
         <w:sz w:val="22"/>
       </w:rPr>
       <w:tcPr>
-        <w:shd w:color="ffffff"/>
-        <w:tcBorders>
-          <w:top w:val="none"/>
+        <w:shd w:val="clear" w:color="ffffff"/>
+        <w:tcBorders>
+          <w:top w:val="none" w:color="000000" w:sz="4" w:space="0"/>
           <w:left w:val="single" w:color="000000" w:themeColor="accent2" w:themeTint="97" w:sz="4" w:space="0"/>
-          <w:bottom w:val="none"/>
-          <w:right w:val="none"/>
+          <w:bottom w:val="none" w:color="000000" w:sz="4" w:space="0"/>
+          <w:right w:val="none" w:color="000000" w:sz="4" w:space="0"/>
         </w:tcBorders>
       </w:tcPr>
     </w:tblStylePr>
@@ -11697,9 +12004,9 @@
         <w:shd w:val="clear" w:color="ffffff" w:themeColor="light1" w:fill="ffffff" w:themeFill="light1"/>
         <w:tcBorders>
           <w:top w:val="single" w:color="000000" w:themeColor="accent2" w:themeTint="97" w:sz="4" w:space="0"/>
-          <w:left w:val="none"/>
-          <w:bottom w:val="none"/>
-          <w:right w:val="none"/>
+          <w:left w:val="none" w:color="000000" w:sz="4" w:space="0"/>
+          <w:bottom w:val="none" w:color="000000" w:sz="4" w:space="0"/>
+          <w:right w:val="none" w:color="000000" w:sz="4" w:space="0"/>
         </w:tcBorders>
       </w:tcPr>
     </w:tblStylePr>
@@ -11711,9 +12018,9 @@
       </w:rPr>
     </w:tblStylePr>
   </w:style>
-  <w:style w:type="table" w:styleId="148">
+  <w:style w:type="table" w:styleId="789">
     <w:name w:val="List Table 7 Colorful - Accent 3"/>
-    <w:basedOn w:val="599"/>
+    <w:basedOn w:val="833"/>
     <w:uiPriority w:val="99"/>
     <w:pPr>
       <w:spacing w:after="0" w:line="240" w:lineRule="auto"/>
@@ -11759,11 +12066,11 @@
         <w:jc w:val="right"/>
       </w:pPr>
       <w:tcPr>
-        <w:shd w:color="ffffff"/>
-        <w:tcBorders>
-          <w:top w:val="none"/>
-          <w:left w:val="none"/>
-          <w:bottom w:val="none"/>
+        <w:shd w:val="clear" w:color="ffffff"/>
+        <w:tcBorders>
+          <w:top w:val="none" w:color="000000" w:sz="4" w:space="0"/>
+          <w:left w:val="none" w:color="000000" w:sz="4" w:space="0"/>
+          <w:bottom w:val="none" w:color="000000" w:sz="4" w:space="0"/>
           <w:right w:val="single" w:color="000000" w:themeColor="accent3" w:themeTint="98" w:sz="4" w:space="0"/>
         </w:tcBorders>
       </w:tcPr>
@@ -11778,10 +12085,10 @@
       <w:tcPr>
         <w:shd w:val="clear" w:color="ffffff" w:themeColor="light1" w:fill="ffffff" w:themeFill="light1"/>
         <w:tcBorders>
-          <w:top w:val="none"/>
-          <w:left w:val="none"/>
+          <w:top w:val="none" w:color="000000" w:sz="4" w:space="0"/>
+          <w:left w:val="none" w:color="000000" w:sz="4" w:space="0"/>
           <w:bottom w:val="single" w:color="000000" w:themeColor="accent3" w:themeTint="98" w:sz="4" w:space="0"/>
-          <w:right w:val="none"/>
+          <w:right w:val="none" w:color="000000" w:sz="4" w:space="0"/>
         </w:tcBorders>
       </w:tcPr>
     </w:tblStylePr>
@@ -11793,12 +12100,12 @@
         <w:sz w:val="22"/>
       </w:rPr>
       <w:tcPr>
-        <w:shd w:color="ffffff"/>
-        <w:tcBorders>
-          <w:top w:val="none"/>
+        <w:shd w:val="clear" w:color="ffffff"/>
+        <w:tcBorders>
+          <w:top w:val="none" w:color="000000" w:sz="4" w:space="0"/>
           <w:left w:val="single" w:color="000000" w:themeColor="accent3" w:themeTint="98" w:sz="4" w:space="0"/>
-          <w:bottom w:val="none"/>
-          <w:right w:val="none"/>
+          <w:bottom w:val="none" w:color="000000" w:sz="4" w:space="0"/>
+          <w:right w:val="none" w:color="000000" w:sz="4" w:space="0"/>
         </w:tcBorders>
       </w:tcPr>
     </w:tblStylePr>
@@ -11813,9 +12120,9 @@
         <w:shd w:val="clear" w:color="ffffff" w:themeColor="light1" w:fill="ffffff" w:themeFill="light1"/>
         <w:tcBorders>
           <w:top w:val="single" w:color="000000" w:themeColor="accent3" w:themeTint="98" w:sz="4" w:space="0"/>
-          <w:left w:val="none"/>
-          <w:bottom w:val="none"/>
-          <w:right w:val="none"/>
+          <w:left w:val="none" w:color="000000" w:sz="4" w:space="0"/>
+          <w:bottom w:val="none" w:color="000000" w:sz="4" w:space="0"/>
+          <w:right w:val="none" w:color="000000" w:sz="4" w:space="0"/>
         </w:tcBorders>
       </w:tcPr>
     </w:tblStylePr>
@@ -11827,9 +12134,9 @@
       </w:rPr>
     </w:tblStylePr>
   </w:style>
-  <w:style w:type="table" w:styleId="149">
+  <w:style w:type="table" w:styleId="790">
     <w:name w:val="List Table 7 Colorful - Accent 4"/>
-    <w:basedOn w:val="599"/>
+    <w:basedOn w:val="833"/>
     <w:uiPriority w:val="99"/>
     <w:pPr>
       <w:spacing w:after="0" w:line="240" w:lineRule="auto"/>
@@ -11875,11 +12182,11 @@
         <w:jc w:val="right"/>
       </w:pPr>
       <w:tcPr>
-        <w:shd w:color="ffffff"/>
-        <w:tcBorders>
-          <w:top w:val="none"/>
-          <w:left w:val="none"/>
-          <w:bottom w:val="none"/>
+        <w:shd w:val="clear" w:color="ffffff"/>
+        <w:tcBorders>
+          <w:top w:val="none" w:color="000000" w:sz="4" w:space="0"/>
+          <w:left w:val="none" w:color="000000" w:sz="4" w:space="0"/>
+          <w:bottom w:val="none" w:color="000000" w:sz="4" w:space="0"/>
           <w:right w:val="single" w:color="000000" w:themeColor="accent4" w:themeTint="9A" w:sz="4" w:space="0"/>
         </w:tcBorders>
       </w:tcPr>
@@ -11894,10 +12201,10 @@
       <w:tcPr>
         <w:shd w:val="clear" w:color="ffffff" w:themeColor="light1" w:fill="ffffff" w:themeFill="light1"/>
         <w:tcBorders>
-          <w:top w:val="none"/>
-          <w:left w:val="none"/>
+          <w:top w:val="none" w:color="000000" w:sz="4" w:space="0"/>
+          <w:left w:val="none" w:color="000000" w:sz="4" w:space="0"/>
           <w:bottom w:val="single" w:color="000000" w:themeColor="accent4" w:themeTint="9A" w:sz="4" w:space="0"/>
-          <w:right w:val="none"/>
+          <w:right w:val="none" w:color="000000" w:sz="4" w:space="0"/>
         </w:tcBorders>
       </w:tcPr>
     </w:tblStylePr>
@@ -11909,12 +12216,12 @@
         <w:sz w:val="22"/>
       </w:rPr>
       <w:tcPr>
-        <w:shd w:color="ffffff"/>
-        <w:tcBorders>
-          <w:top w:val="none"/>
+        <w:shd w:val="clear" w:color="ffffff"/>
+        <w:tcBorders>
+          <w:top w:val="none" w:color="000000" w:sz="4" w:space="0"/>
           <w:left w:val="single" w:color="000000" w:themeColor="accent4" w:themeTint="9A" w:sz="4" w:space="0"/>
-          <w:bottom w:val="none"/>
-          <w:right w:val="none"/>
+          <w:bottom w:val="none" w:color="000000" w:sz="4" w:space="0"/>
+          <w:right w:val="none" w:color="000000" w:sz="4" w:space="0"/>
         </w:tcBorders>
       </w:tcPr>
     </w:tblStylePr>
@@ -11929,9 +12236,9 @@
         <w:shd w:val="clear" w:color="ffffff" w:themeColor="light1" w:fill="ffffff" w:themeFill="light1"/>
         <w:tcBorders>
           <w:top w:val="single" w:color="000000" w:themeColor="accent4" w:themeTint="9A" w:sz="4" w:space="0"/>
-          <w:left w:val="none"/>
-          <w:bottom w:val="none"/>
-          <w:right w:val="none"/>
+          <w:left w:val="none" w:color="000000" w:sz="4" w:space="0"/>
+          <w:bottom w:val="none" w:color="000000" w:sz="4" w:space="0"/>
+          <w:right w:val="none" w:color="000000" w:sz="4" w:space="0"/>
         </w:tcBorders>
       </w:tcPr>
     </w:tblStylePr>
@@ -11943,9 +12250,9 @@
       </w:rPr>
     </w:tblStylePr>
   </w:style>
-  <w:style w:type="table" w:styleId="150">
+  <w:style w:type="table" w:styleId="791">
     <w:name w:val="List Table 7 Colorful - Accent 5"/>
-    <w:basedOn w:val="599"/>
+    <w:basedOn w:val="833"/>
     <w:uiPriority w:val="99"/>
     <w:pPr>
       <w:spacing w:after="0" w:line="240" w:lineRule="auto"/>
@@ -11991,11 +12298,11 @@
         <w:jc w:val="right"/>
       </w:pPr>
       <w:tcPr>
-        <w:shd w:color="ffffff"/>
-        <w:tcBorders>
-          <w:top w:val="none"/>
-          <w:left w:val="none"/>
-          <w:bottom w:val="none"/>
+        <w:shd w:val="clear" w:color="ffffff"/>
+        <w:tcBorders>
+          <w:top w:val="none" w:color="000000" w:sz="4" w:space="0"/>
+          <w:left w:val="none" w:color="000000" w:sz="4" w:space="0"/>
+          <w:bottom w:val="none" w:color="000000" w:sz="4" w:space="0"/>
           <w:right w:val="single" w:color="000000" w:themeColor="accent5" w:themeTint="9A" w:sz="4" w:space="0"/>
         </w:tcBorders>
       </w:tcPr>
@@ -12010,10 +12317,10 @@
       <w:tcPr>
         <w:shd w:val="clear" w:color="ffffff" w:themeColor="light1" w:fill="ffffff" w:themeFill="light1"/>
         <w:tcBorders>
-          <w:top w:val="none"/>
-          <w:left w:val="none"/>
+          <w:top w:val="none" w:color="000000" w:sz="4" w:space="0"/>
+          <w:left w:val="none" w:color="000000" w:sz="4" w:space="0"/>
           <w:bottom w:val="single" w:color="000000" w:themeColor="accent5" w:themeTint="9A" w:sz="4" w:space="0"/>
-          <w:right w:val="none"/>
+          <w:right w:val="none" w:color="000000" w:sz="4" w:space="0"/>
         </w:tcBorders>
       </w:tcPr>
     </w:tblStylePr>
@@ -12025,12 +12332,12 @@
         <w:sz w:val="22"/>
       </w:rPr>
       <w:tcPr>
-        <w:shd w:color="ffffff"/>
-        <w:tcBorders>
-          <w:top w:val="none"/>
+        <w:shd w:val="clear" w:color="ffffff"/>
+        <w:tcBorders>
+          <w:top w:val="none" w:color="000000" w:sz="4" w:space="0"/>
           <w:left w:val="single" w:color="000000" w:themeColor="accent5" w:themeTint="9A" w:sz="4" w:space="0"/>
-          <w:bottom w:val="none"/>
-          <w:right w:val="none"/>
+          <w:bottom w:val="none" w:color="000000" w:sz="4" w:space="0"/>
+          <w:right w:val="none" w:color="000000" w:sz="4" w:space="0"/>
         </w:tcBorders>
       </w:tcPr>
     </w:tblStylePr>
@@ -12045,9 +12352,9 @@
         <w:shd w:val="clear" w:color="ffffff" w:themeColor="light1" w:fill="ffffff" w:themeFill="light1"/>
         <w:tcBorders>
           <w:top w:val="single" w:color="000000" w:themeColor="accent5" w:themeTint="9A" w:sz="4" w:space="0"/>
-          <w:left w:val="none"/>
-          <w:bottom w:val="none"/>
-          <w:right w:val="none"/>
+          <w:left w:val="none" w:color="000000" w:sz="4" w:space="0"/>
+          <w:bottom w:val="none" w:color="000000" w:sz="4" w:space="0"/>
+          <w:right w:val="none" w:color="000000" w:sz="4" w:space="0"/>
         </w:tcBorders>
       </w:tcPr>
     </w:tblStylePr>
@@ -12059,9 +12366,9 @@
       </w:rPr>
     </w:tblStylePr>
   </w:style>
-  <w:style w:type="table" w:styleId="151">
+  <w:style w:type="table" w:styleId="792">
     <w:name w:val="List Table 7 Colorful - Accent 6"/>
-    <w:basedOn w:val="599"/>
+    <w:basedOn w:val="833"/>
     <w:uiPriority w:val="99"/>
     <w:pPr>
       <w:spacing w:after="0" w:line="240" w:lineRule="auto"/>
@@ -12107,11 +12414,11 @@
         <w:jc w:val="right"/>
       </w:pPr>
       <w:tcPr>
-        <w:shd w:color="ffffff"/>
-        <w:tcBorders>
-          <w:top w:val="none"/>
-          <w:left w:val="none"/>
-          <w:bottom w:val="none"/>
+        <w:shd w:val="clear" w:color="ffffff"/>
+        <w:tcBorders>
+          <w:top w:val="none" w:color="000000" w:sz="4" w:space="0"/>
+          <w:left w:val="none" w:color="000000" w:sz="4" w:space="0"/>
+          <w:bottom w:val="none" w:color="000000" w:sz="4" w:space="0"/>
           <w:right w:val="single" w:color="000000" w:themeColor="accent6" w:themeTint="98" w:sz="4" w:space="0"/>
         </w:tcBorders>
       </w:tcPr>
@@ -12126,10 +12433,10 @@
       <w:tcPr>
         <w:shd w:val="clear" w:color="ffffff" w:themeColor="light1" w:fill="ffffff" w:themeFill="light1"/>
         <w:tcBorders>
-          <w:top w:val="none"/>
-          <w:left w:val="none"/>
+          <w:top w:val="none" w:color="000000" w:sz="4" w:space="0"/>
+          <w:left w:val="none" w:color="000000" w:sz="4" w:space="0"/>
           <w:bottom w:val="single" w:color="000000" w:themeColor="accent6" w:themeTint="98" w:sz="4" w:space="0"/>
-          <w:right w:val="none"/>
+          <w:right w:val="none" w:color="000000" w:sz="4" w:space="0"/>
         </w:tcBorders>
       </w:tcPr>
     </w:tblStylePr>
@@ -12141,12 +12448,12 @@
         <w:sz w:val="22"/>
       </w:rPr>
       <w:tcPr>
-        <w:shd w:color="ffffff"/>
-        <w:tcBorders>
-          <w:top w:val="none"/>
+        <w:shd w:val="clear" w:color="ffffff"/>
+        <w:tcBorders>
+          <w:top w:val="none" w:color="000000" w:sz="4" w:space="0"/>
           <w:left w:val="single" w:color="000000" w:themeColor="accent6" w:themeTint="98" w:sz="4" w:space="0"/>
-          <w:bottom w:val="none"/>
-          <w:right w:val="none"/>
+          <w:bottom w:val="none" w:color="000000" w:sz="4" w:space="0"/>
+          <w:right w:val="none" w:color="000000" w:sz="4" w:space="0"/>
         </w:tcBorders>
       </w:tcPr>
     </w:tblStylePr>
@@ -12161,9 +12468,9 @@
         <w:shd w:val="clear" w:color="ffffff" w:themeColor="light1" w:fill="ffffff" w:themeFill="light1"/>
         <w:tcBorders>
           <w:top w:val="single" w:color="000000" w:themeColor="accent6" w:themeTint="98" w:sz="4" w:space="0"/>
-          <w:left w:val="none"/>
-          <w:bottom w:val="none"/>
-          <w:right w:val="none"/>
+          <w:left w:val="none" w:color="000000" w:sz="4" w:space="0"/>
+          <w:bottom w:val="none" w:color="000000" w:sz="4" w:space="0"/>
+          <w:right w:val="none" w:color="000000" w:sz="4" w:space="0"/>
         </w:tcBorders>
       </w:tcPr>
     </w:tblStylePr>
@@ -12175,9 +12482,9 @@
       </w:rPr>
     </w:tblStylePr>
   </w:style>
-  <w:style w:type="table" w:styleId="152">
+  <w:style w:type="table" w:styleId="793">
     <w:name w:val="Lined - Accent"/>
-    <w:basedOn w:val="599"/>
+    <w:basedOn w:val="833"/>
     <w:uiPriority w:val="99"/>
     <w:pPr>
       <w:spacing w:after="0" w:line="240" w:lineRule="auto"/>
@@ -12265,9 +12572,9 @@
       </w:tcPr>
     </w:tblStylePr>
   </w:style>
-  <w:style w:type="table" w:styleId="153">
+  <w:style w:type="table" w:styleId="794">
     <w:name w:val="Lined - Accent 1"/>
-    <w:basedOn w:val="599"/>
+    <w:basedOn w:val="833"/>
     <w:uiPriority w:val="99"/>
     <w:pPr>
       <w:spacing w:after="0" w:line="240" w:lineRule="auto"/>
@@ -12355,9 +12662,9 @@
       </w:tcPr>
     </w:tblStylePr>
   </w:style>
-  <w:style w:type="table" w:styleId="154">
+  <w:style w:type="table" w:styleId="795">
     <w:name w:val="Lined - Accent 2"/>
-    <w:basedOn w:val="599"/>
+    <w:basedOn w:val="833"/>
     <w:uiPriority w:val="99"/>
     <w:pPr>
       <w:spacing w:after="0" w:line="240" w:lineRule="auto"/>
@@ -12445,9 +12752,9 @@
       </w:tcPr>
     </w:tblStylePr>
   </w:style>
-  <w:style w:type="table" w:styleId="155">
+  <w:style w:type="table" w:styleId="796">
     <w:name w:val="Lined - Accent 3"/>
-    <w:basedOn w:val="599"/>
+    <w:basedOn w:val="833"/>
     <w:uiPriority w:val="99"/>
     <w:pPr>
       <w:spacing w:after="0" w:line="240" w:lineRule="auto"/>
@@ -12535,9 +12842,9 @@
       </w:tcPr>
     </w:tblStylePr>
   </w:style>
-  <w:style w:type="table" w:styleId="156">
+  <w:style w:type="table" w:styleId="797">
     <w:name w:val="Lined - Accent 4"/>
-    <w:basedOn w:val="599"/>
+    <w:basedOn w:val="833"/>
     <w:uiPriority w:val="99"/>
     <w:pPr>
       <w:spacing w:after="0" w:line="240" w:lineRule="auto"/>
@@ -12625,9 +12932,9 @@
       </w:tcPr>
     </w:tblStylePr>
   </w:style>
-  <w:style w:type="table" w:styleId="157">
+  <w:style w:type="table" w:styleId="798">
     <w:name w:val="Lined - Accent 5"/>
-    <w:basedOn w:val="599"/>
+    <w:basedOn w:val="833"/>
     <w:uiPriority w:val="99"/>
     <w:pPr>
       <w:spacing w:after="0" w:line="240" w:lineRule="auto"/>
@@ -12715,9 +13022,9 @@
       </w:tcPr>
     </w:tblStylePr>
   </w:style>
-  <w:style w:type="table" w:styleId="158">
+  <w:style w:type="table" w:styleId="799">
     <w:name w:val="Lined - Accent 6"/>
-    <w:basedOn w:val="599"/>
+    <w:basedOn w:val="833"/>
     <w:uiPriority w:val="99"/>
     <w:pPr>
       <w:spacing w:after="0" w:line="240" w:lineRule="auto"/>
@@ -12805,9 +13112,9 @@
       </w:tcPr>
     </w:tblStylePr>
   </w:style>
-  <w:style w:type="table" w:styleId="159">
+  <w:style w:type="table" w:styleId="800">
     <w:name w:val="Bordered &amp; Lined - Accent"/>
-    <w:basedOn w:val="599"/>
+    <w:basedOn w:val="833"/>
     <w:uiPriority w:val="99"/>
     <w:pPr>
       <w:spacing w:after="0" w:line="240" w:lineRule="auto"/>
@@ -12903,9 +13210,9 @@
       </w:tcPr>
     </w:tblStylePr>
   </w:style>
-  <w:style w:type="table" w:styleId="160">
+  <w:style w:type="table" w:styleId="801">
     <w:name w:val="Bordered &amp; Lined - Accent 1"/>
-    <w:basedOn w:val="599"/>
+    <w:basedOn w:val="833"/>
     <w:uiPriority w:val="99"/>
     <w:pPr>
       <w:spacing w:after="0" w:line="240" w:lineRule="auto"/>
@@ -13001,9 +13308,9 @@
       </w:tcPr>
     </w:tblStylePr>
   </w:style>
-  <w:style w:type="table" w:styleId="161">
+  <w:style w:type="table" w:styleId="802">
     <w:name w:val="Bordered &amp; Lined - Accent 2"/>
-    <w:basedOn w:val="599"/>
+    <w:basedOn w:val="833"/>
     <w:uiPriority w:val="99"/>
     <w:pPr>
       <w:spacing w:after="0" w:line="240" w:lineRule="auto"/>
@@ -13099,9 +13406,9 @@
       </w:tcPr>
     </w:tblStylePr>
   </w:style>
-  <w:style w:type="table" w:styleId="162">
+  <w:style w:type="table" w:styleId="803">
     <w:name w:val="Bordered &amp; Lined - Accent 3"/>
-    <w:basedOn w:val="599"/>
+    <w:basedOn w:val="833"/>
     <w:uiPriority w:val="99"/>
     <w:pPr>
       <w:spacing w:after="0" w:line="240" w:lineRule="auto"/>
@@ -13197,9 +13504,9 @@
       </w:tcPr>
     </w:tblStylePr>
   </w:style>
-  <w:style w:type="table" w:styleId="163">
+  <w:style w:type="table" w:styleId="804">
     <w:name w:val="Bordered &amp; Lined - Accent 4"/>
-    <w:basedOn w:val="599"/>
+    <w:basedOn w:val="833"/>
     <w:uiPriority w:val="99"/>
     <w:pPr>
       <w:spacing w:after="0" w:line="240" w:lineRule="auto"/>
@@ -13295,9 +13602,9 @@
       </w:tcPr>
     </w:tblStylePr>
   </w:style>
-  <w:style w:type="table" w:styleId="164">
+  <w:style w:type="table" w:styleId="805">
     <w:name w:val="Bordered &amp; Lined - Accent 5"/>
-    <w:basedOn w:val="599"/>
+    <w:basedOn w:val="833"/>
     <w:uiPriority w:val="99"/>
     <w:pPr>
       <w:spacing w:after="0" w:line="240" w:lineRule="auto"/>
@@ -13393,9 +13700,9 @@
       </w:tcPr>
     </w:tblStylePr>
   </w:style>
-  <w:style w:type="table" w:styleId="165">
+  <w:style w:type="table" w:styleId="806">
     <w:name w:val="Bordered &amp; Lined - Accent 6"/>
-    <w:basedOn w:val="599"/>
+    <w:basedOn w:val="833"/>
     <w:uiPriority w:val="99"/>
     <w:pPr>
       <w:spacing w:after="0" w:line="240" w:lineRule="auto"/>
@@ -13491,9 +13798,9 @@
       </w:tcPr>
     </w:tblStylePr>
   </w:style>
-  <w:style w:type="table" w:styleId="166">
+  <w:style w:type="table" w:styleId="807">
     <w:name w:val="Bordered"/>
-    <w:basedOn w:val="599"/>
+    <w:basedOn w:val="833"/>
     <w:uiPriority w:val="99"/>
     <w:pPr>
       <w:spacing w:after="0" w:line="240" w:lineRule="auto"/>
@@ -13570,9 +13877,9 @@
       </w:tcPr>
     </w:tblStylePr>
   </w:style>
-  <w:style w:type="table" w:styleId="167">
+  <w:style w:type="table" w:styleId="808">
     <w:name w:val="Bordered - Accent 1"/>
-    <w:basedOn w:val="599"/>
+    <w:basedOn w:val="833"/>
     <w:uiPriority w:val="99"/>
     <w:pPr>
       <w:spacing w:after="0" w:line="240" w:lineRule="auto"/>
@@ -13649,9 +13956,9 @@
       </w:tcPr>
     </w:tblStylePr>
   </w:style>
-  <w:style w:type="table" w:styleId="168">
+  <w:style w:type="table" w:styleId="809">
     <w:name w:val="Bordered - Accent 2"/>
-    <w:basedOn w:val="599"/>
+    <w:basedOn w:val="833"/>
     <w:uiPriority w:val="99"/>
     <w:pPr>
       <w:spacing w:after="0" w:line="240" w:lineRule="auto"/>
@@ -13728,9 +14035,9 @@
       </w:tcPr>
     </w:tblStylePr>
   </w:style>
-  <w:style w:type="table" w:styleId="169">
+  <w:style w:type="table" w:styleId="810">
     <w:name w:val="Bordered - Accent 3"/>
-    <w:basedOn w:val="599"/>
+    <w:basedOn w:val="833"/>
     <w:uiPriority w:val="99"/>
     <w:pPr>
       <w:spacing w:after="0" w:line="240" w:lineRule="auto"/>
@@ -13807,9 +14114,9 @@
       </w:tcPr>
     </w:tblStylePr>
   </w:style>
-  <w:style w:type="table" w:styleId="170">
+  <w:style w:type="table" w:styleId="811">
     <w:name w:val="Bordered - Accent 4"/>
-    <w:basedOn w:val="599"/>
+    <w:basedOn w:val="833"/>
     <w:uiPriority w:val="99"/>
     <w:pPr>
       <w:spacing w:after="0" w:line="240" w:lineRule="auto"/>
@@ -13886,9 +14193,9 @@
       </w:tcPr>
     </w:tblStylePr>
   </w:style>
-  <w:style w:type="table" w:styleId="171">
+  <w:style w:type="table" w:styleId="812">
     <w:name w:val="Bordered - Accent 5"/>
-    <w:basedOn w:val="599"/>
+    <w:basedOn w:val="833"/>
     <w:uiPriority w:val="99"/>
     <w:pPr>
       <w:spacing w:after="0" w:line="240" w:lineRule="auto"/>
@@ -13965,9 +14272,9 @@
       </w:tcPr>
     </w:tblStylePr>
   </w:style>
-  <w:style w:type="table" w:styleId="172">
+  <w:style w:type="table" w:styleId="813">
     <w:name w:val="Bordered - Accent 6"/>
-    <w:basedOn w:val="599"/>
+    <w:basedOn w:val="833"/>
     <w:uiPriority w:val="99"/>
     <w:pPr>
       <w:spacing w:after="0" w:line="240" w:lineRule="auto"/>
@@ -14044,7 +14351,7 @@
       </w:tcPr>
     </w:tblStylePr>
   </w:style>
-  <w:style w:type="character" w:styleId="173">
+  <w:style w:type="character" w:styleId="814">
     <w:name w:val="Hyperlink"/>
     <w:uiPriority w:val="99"/>
     <w:unhideWhenUsed/>
@@ -14053,10 +14360,10 @@
       <w:u w:val="single"/>
     </w:rPr>
   </w:style>
-  <w:style w:type="paragraph" w:styleId="174">
+  <w:style w:type="paragraph" w:styleId="815">
     <w:name w:val="footnote text"/>
-    <w:basedOn w:val="598"/>
-    <w:link w:val="175"/>
+    <w:basedOn w:val="832"/>
+    <w:link w:val="816"/>
     <w:uiPriority w:val="99"/>
     <w:semiHidden/>
     <w:unhideWhenUsed/>
@@ -14067,27 +14374,26 @@
       <w:sz w:val="18"/>
     </w:rPr>
   </w:style>
-  <w:style w:type="character" w:styleId="175">
+  <w:style w:type="character" w:styleId="816">
     <w:name w:val="Footnote Text Char"/>
-    <w:link w:val="174"/>
+    <w:link w:val="815"/>
     <w:uiPriority w:val="99"/>
     <w:rPr>
       <w:sz w:val="18"/>
     </w:rPr>
   </w:style>
-  <w:style w:type="character" w:styleId="176">
+  <w:style w:type="character" w:styleId="817">
     <w:name w:val="footnote reference"/>
-    <w:basedOn w:val="10"/>
     <w:uiPriority w:val="99"/>
     <w:unhideWhenUsed/>
     <w:rPr>
       <w:vertAlign w:val="superscript"/>
     </w:rPr>
   </w:style>
-  <w:style w:type="paragraph" w:styleId="177">
+  <w:style w:type="paragraph" w:styleId="818">
     <w:name w:val="endnote text"/>
-    <w:basedOn w:val="598"/>
-    <w:link w:val="178"/>
+    <w:basedOn w:val="832"/>
+    <w:link w:val="819"/>
     <w:uiPriority w:val="99"/>
     <w:semiHidden/>
     <w:unhideWhenUsed/>
@@ -14098,17 +14404,16 @@
       <w:sz w:val="20"/>
     </w:rPr>
   </w:style>
-  <w:style w:type="character" w:styleId="178">
+  <w:style w:type="character" w:styleId="819">
     <w:name w:val="Endnote Text Char"/>
-    <w:link w:val="177"/>
+    <w:link w:val="818"/>
     <w:uiPriority w:val="99"/>
     <w:rPr>
       <w:sz w:val="20"/>
     </w:rPr>
   </w:style>
-  <w:style w:type="character" w:styleId="179">
+  <w:style w:type="character" w:styleId="820">
     <w:name w:val="endnote reference"/>
-    <w:basedOn w:val="10"/>
     <w:uiPriority w:val="99"/>
     <w:semiHidden/>
     <w:unhideWhenUsed/>
@@ -14116,10 +14421,10 @@
       <w:vertAlign w:val="superscript"/>
     </w:rPr>
   </w:style>
-  <w:style w:type="paragraph" w:styleId="180">
+  <w:style w:type="paragraph" w:styleId="821">
     <w:name w:val="toc 1"/>
-    <w:basedOn w:val="598"/>
-    <w:next w:val="598"/>
+    <w:basedOn w:val="832"/>
+    <w:next w:val="832"/>
     <w:uiPriority w:val="39"/>
     <w:unhideWhenUsed/>
     <w:pPr>
@@ -14127,10 +14432,10 @@
       <w:spacing w:after="57"/>
     </w:pPr>
   </w:style>
-  <w:style w:type="paragraph" w:styleId="181">
+  <w:style w:type="paragraph" w:styleId="822">
     <w:name w:val="toc 2"/>
-    <w:basedOn w:val="598"/>
-    <w:next w:val="598"/>
+    <w:basedOn w:val="832"/>
+    <w:next w:val="832"/>
     <w:uiPriority w:val="39"/>
     <w:unhideWhenUsed/>
     <w:pPr>
@@ -14138,10 +14443,10 @@
       <w:spacing w:after="57"/>
     </w:pPr>
   </w:style>
-  <w:style w:type="paragraph" w:styleId="182">
+  <w:style w:type="paragraph" w:styleId="823">
     <w:name w:val="toc 3"/>
-    <w:basedOn w:val="598"/>
-    <w:next w:val="598"/>
+    <w:basedOn w:val="832"/>
+    <w:next w:val="832"/>
     <w:uiPriority w:val="39"/>
     <w:unhideWhenUsed/>
     <w:pPr>
@@ -14149,10 +14454,10 @@
       <w:spacing w:after="57"/>
     </w:pPr>
   </w:style>
-  <w:style w:type="paragraph" w:styleId="183">
+  <w:style w:type="paragraph" w:styleId="824">
     <w:name w:val="toc 4"/>
-    <w:basedOn w:val="598"/>
-    <w:next w:val="598"/>
+    <w:basedOn w:val="832"/>
+    <w:next w:val="832"/>
     <w:uiPriority w:val="39"/>
     <w:unhideWhenUsed/>
     <w:pPr>
@@ -14160,10 +14465,10 @@
       <w:spacing w:after="57"/>
     </w:pPr>
   </w:style>
-  <w:style w:type="paragraph" w:styleId="184">
+  <w:style w:type="paragraph" w:styleId="825">
     <w:name w:val="toc 5"/>
-    <w:basedOn w:val="598"/>
-    <w:next w:val="598"/>
+    <w:basedOn w:val="832"/>
+    <w:next w:val="832"/>
     <w:uiPriority w:val="39"/>
     <w:unhideWhenUsed/>
     <w:pPr>
@@ -14171,10 +14476,10 @@
       <w:spacing w:after="57"/>
     </w:pPr>
   </w:style>
-  <w:style w:type="paragraph" w:styleId="185">
+  <w:style w:type="paragraph" w:styleId="826">
     <w:name w:val="toc 6"/>
-    <w:basedOn w:val="598"/>
-    <w:next w:val="598"/>
+    <w:basedOn w:val="832"/>
+    <w:next w:val="832"/>
     <w:uiPriority w:val="39"/>
     <w:unhideWhenUsed/>
     <w:pPr>
@@ -14182,10 +14487,10 @@
       <w:spacing w:after="57"/>
     </w:pPr>
   </w:style>
-  <w:style w:type="paragraph" w:styleId="186">
+  <w:style w:type="paragraph" w:styleId="827">
     <w:name w:val="toc 7"/>
-    <w:basedOn w:val="598"/>
-    <w:next w:val="598"/>
+    <w:basedOn w:val="832"/>
+    <w:next w:val="832"/>
     <w:uiPriority w:val="39"/>
     <w:unhideWhenUsed/>
     <w:pPr>
@@ -14193,10 +14498,10 @@
       <w:spacing w:after="57"/>
     </w:pPr>
   </w:style>
-  <w:style w:type="paragraph" w:styleId="187">
+  <w:style w:type="paragraph" w:styleId="828">
     <w:name w:val="toc 8"/>
-    <w:basedOn w:val="598"/>
-    <w:next w:val="598"/>
+    <w:basedOn w:val="832"/>
+    <w:next w:val="832"/>
     <w:uiPriority w:val="39"/>
     <w:unhideWhenUsed/>
     <w:pPr>
@@ -14204,10 +14509,10 @@
       <w:spacing w:after="57"/>
     </w:pPr>
   </w:style>
-  <w:style w:type="paragraph" w:styleId="188">
+  <w:style w:type="paragraph" w:styleId="829">
     <w:name w:val="toc 9"/>
-    <w:basedOn w:val="598"/>
-    <w:next w:val="598"/>
+    <w:basedOn w:val="832"/>
+    <w:next w:val="832"/>
     <w:uiPriority w:val="39"/>
     <w:unhideWhenUsed/>
     <w:pPr>
@@ -14215,26 +14520,26 @@
       <w:spacing w:after="57"/>
     </w:pPr>
   </w:style>
-  <w:style w:type="paragraph" w:styleId="189">
+  <w:style w:type="paragraph" w:styleId="830">
     <w:name w:val="TOC Heading"/>
     <w:uiPriority w:val="39"/>
     <w:unhideWhenUsed/>
   </w:style>
-  <w:style w:type="paragraph" w:styleId="190">
+  <w:style w:type="paragraph" w:styleId="831">
     <w:name w:val="table of figures"/>
-    <w:basedOn w:val="598"/>
-    <w:next w:val="598"/>
+    <w:basedOn w:val="832"/>
+    <w:next w:val="832"/>
     <w:uiPriority w:val="99"/>
     <w:unhideWhenUsed/>
     <w:pPr>
       <w:spacing w:after="0" w:afterAutospacing="0"/>
     </w:pPr>
   </w:style>
-  <w:style w:type="paragraph" w:styleId="598" w:default="1">
+  <w:style w:type="paragraph" w:styleId="832" w:default="1">
     <w:name w:val="Normal"/>
     <w:qFormat/>
   </w:style>
-  <w:style w:type="table" w:styleId="599" w:default="1">
+  <w:style w:type="table" w:styleId="833" w:default="1">
     <w:name w:val="Normal Table"/>
     <w:uiPriority w:val="99"/>
     <w:semiHidden/>
@@ -14249,24 +14554,24 @@
       </w:tblCellMar>
     </w:tblPr>
   </w:style>
-  <w:style w:type="numbering" w:styleId="600" w:default="1">
+  <w:style w:type="numbering" w:styleId="834" w:default="1">
     <w:name w:val="No List"/>
     <w:uiPriority w:val="99"/>
     <w:semiHidden/>
     <w:unhideWhenUsed/>
   </w:style>
-  <w:style w:type="paragraph" w:styleId="601">
+  <w:style w:type="paragraph" w:styleId="835">
     <w:name w:val="No Spacing"/>
-    <w:basedOn w:val="598"/>
+    <w:basedOn w:val="832"/>
     <w:uiPriority w:val="1"/>
     <w:qFormat/>
     <w:pPr>
       <w:spacing w:after="0" w:line="240" w:lineRule="auto"/>
     </w:pPr>
   </w:style>
-  <w:style w:type="paragraph" w:styleId="602">
+  <w:style w:type="paragraph" w:styleId="836">
     <w:name w:val="List Paragraph"/>
-    <w:basedOn w:val="598"/>
+    <w:basedOn w:val="832"/>
     <w:uiPriority w:val="34"/>
     <w:qFormat/>
     <w:pPr>
@@ -14274,7 +14579,7 @@
       <w:ind w:left="720"/>
     </w:pPr>
   </w:style>
-  <w:style w:type="character" w:styleId="607" w:default="1">
+  <w:style w:type="character" w:styleId="837" w:default="1">
     <w:name w:val="Default Paragraph Font"/>
     <w:uiPriority w:val="1"/>
     <w:semiHidden/>

</xml_diff>